<commit_message>
Uodate page 40  wait to add more photo about dashboard And 42 wait to add more photo about API
</commit_message>
<xml_diff>
--- a/Docs/Final-document/CE65-12 คู่มือการติดตั้ง.docx
+++ b/Docs/Final-document/CE65-12 คู่มือการติดตั้ง.docx
@@ -109,8 +109,16 @@
         <w:rPr>
           <w:rFonts w:cs="Angsana New"/>
         </w:rPr>
-        <w:t xml:space="preserve"> Django, VueJS</w:t>
-      </w:r>
+        <w:t xml:space="preserve"> Django, </w:t>
+      </w:r>
+      <w:proofErr w:type="spellStart"/>
+      <w:r>
+        <w:rPr>
+          <w:rFonts w:cs="Angsana New"/>
+        </w:rPr>
+        <w:t>VueJS</w:t>
+      </w:r>
+      <w:proofErr w:type="spellEnd"/>
       <w:r>
         <w:rPr>
           <w:rFonts w:cs="Angsana New" w:hint="cs"/>
@@ -186,6 +194,7 @@
         </w:rPr>
         <w:t xml:space="preserve"> โดยมีการเรียกใช้งานผ่าน </w:t>
       </w:r>
+      <w:proofErr w:type="spellStart"/>
       <w:r>
         <w:rPr>
           <w:rFonts w:asciiTheme="majorBidi" w:hAnsiTheme="majorBidi" w:cstheme="majorBidi"/>
@@ -194,6 +203,7 @@
         </w:rPr>
         <w:t>FastAPI</w:t>
       </w:r>
+      <w:proofErr w:type="spellEnd"/>
     </w:p>
     <w:p>
       <w:pPr>
@@ -445,7 +455,25 @@
           <w:sz w:val="32"/>
           <w:szCs w:val="32"/>
         </w:rPr>
-        <w:t xml:space="preserve">clone repo github </w:t>
+        <w:t xml:space="preserve">clone repo </w:t>
+      </w:r>
+      <w:proofErr w:type="spellStart"/>
+      <w:r>
+        <w:rPr>
+          <w:rFonts w:asciiTheme="majorBidi" w:hAnsiTheme="majorBidi" w:cstheme="majorBidi"/>
+          <w:sz w:val="32"/>
+          <w:szCs w:val="32"/>
+        </w:rPr>
+        <w:t>github</w:t>
+      </w:r>
+      <w:proofErr w:type="spellEnd"/>
+      <w:r>
+        <w:rPr>
+          <w:rFonts w:asciiTheme="majorBidi" w:hAnsiTheme="majorBidi" w:cstheme="majorBidi"/>
+          <w:sz w:val="32"/>
+          <w:szCs w:val="32"/>
+        </w:rPr>
+        <w:t xml:space="preserve"> </w:t>
       </w:r>
       <w:r>
         <w:rPr>
@@ -533,7 +561,7 @@
         <w:pStyle w:val="ListParagraph"/>
         <w:ind w:left="426"/>
         <w:rPr>
-          <w:rFonts w:asciiTheme="majorBidi" w:hAnsiTheme="majorBidi" w:cstheme="majorBidi" w:hint="cs"/>
+          <w:rFonts w:asciiTheme="majorBidi" w:hAnsiTheme="majorBidi" w:cstheme="majorBidi"/>
           <w:b/>
           <w:bCs/>
           <w:sz w:val="32"/>
@@ -660,8 +688,18 @@
           <w:sz w:val="32"/>
           <w:szCs w:val="32"/>
         </w:rPr>
-        <w:t xml:space="preserve"> frontend.yaml</w:t>
-      </w:r>
+        <w:t xml:space="preserve"> </w:t>
+      </w:r>
+      <w:proofErr w:type="spellStart"/>
+      <w:r>
+        <w:rPr>
+          <w:rFonts w:asciiTheme="majorBidi" w:hAnsiTheme="majorBidi" w:cstheme="majorBidi"/>
+          <w:sz w:val="32"/>
+          <w:szCs w:val="32"/>
+        </w:rPr>
+        <w:t>frontend.yaml</w:t>
+      </w:r>
+      <w:proofErr w:type="spellEnd"/>
       <w:r>
         <w:rPr>
           <w:rFonts w:asciiTheme="majorBidi" w:hAnsiTheme="majorBidi" w:cstheme="majorBidi" w:hint="cs"/>
@@ -687,8 +725,54 @@
           <w:sz w:val="32"/>
           <w:szCs w:val="32"/>
         </w:rPr>
-        <w:t xml:space="preserve"> IPAuTSoNS/webb/frontend.yaml</w:t>
-      </w:r>
+        <w:t xml:space="preserve"> </w:t>
+      </w:r>
+      <w:proofErr w:type="spellStart"/>
+      <w:r>
+        <w:rPr>
+          <w:rFonts w:asciiTheme="majorBidi" w:hAnsiTheme="majorBidi" w:cstheme="majorBidi"/>
+          <w:sz w:val="32"/>
+          <w:szCs w:val="32"/>
+        </w:rPr>
+        <w:t>IPAuTSoNS</w:t>
+      </w:r>
+      <w:proofErr w:type="spellEnd"/>
+      <w:r>
+        <w:rPr>
+          <w:rFonts w:asciiTheme="majorBidi" w:hAnsiTheme="majorBidi" w:cstheme="majorBidi"/>
+          <w:sz w:val="32"/>
+          <w:szCs w:val="32"/>
+        </w:rPr>
+        <w:t>/</w:t>
+      </w:r>
+      <w:proofErr w:type="spellStart"/>
+      <w:r>
+        <w:rPr>
+          <w:rFonts w:asciiTheme="majorBidi" w:hAnsiTheme="majorBidi" w:cstheme="majorBidi"/>
+          <w:sz w:val="32"/>
+          <w:szCs w:val="32"/>
+        </w:rPr>
+        <w:t>webb</w:t>
+      </w:r>
+      <w:proofErr w:type="spellEnd"/>
+      <w:r>
+        <w:rPr>
+          <w:rFonts w:asciiTheme="majorBidi" w:hAnsiTheme="majorBidi" w:cstheme="majorBidi"/>
+          <w:sz w:val="32"/>
+          <w:szCs w:val="32"/>
+        </w:rPr>
+        <w:t>/</w:t>
+      </w:r>
+      <w:proofErr w:type="spellStart"/>
+      <w:r>
+        <w:rPr>
+          <w:rFonts w:asciiTheme="majorBidi" w:hAnsiTheme="majorBidi" w:cstheme="majorBidi"/>
+          <w:sz w:val="32"/>
+          <w:szCs w:val="32"/>
+        </w:rPr>
+        <w:t>frontend.yaml</w:t>
+      </w:r>
+      <w:proofErr w:type="spellEnd"/>
       <w:r>
         <w:rPr>
           <w:rFonts w:asciiTheme="majorBidi" w:hAnsiTheme="majorBidi" w:cstheme="majorBidi" w:hint="cs"/>
@@ -698,6 +782,7 @@
         </w:rPr>
         <w:t xml:space="preserve"> ในการสั่งงานด้วยคำสั่ง </w:t>
       </w:r>
+      <w:proofErr w:type="spellStart"/>
       <w:r>
         <w:rPr>
           <w:rFonts w:asciiTheme="majorBidi" w:hAnsiTheme="majorBidi" w:cstheme="majorBidi"/>
@@ -706,8 +791,9 @@
           <w:szCs w:val="32"/>
           <w:shd w:val="clear" w:color="auto" w:fill="F8F8F8"/>
         </w:rPr>
-        <w:t>kubectl apply -f</w:t>
-      </w:r>
+        <w:t>kubectl</w:t>
+      </w:r>
+      <w:proofErr w:type="spellEnd"/>
       <w:r>
         <w:rPr>
           <w:rFonts w:asciiTheme="majorBidi" w:hAnsiTheme="majorBidi" w:cstheme="majorBidi"/>
@@ -715,6 +801,16 @@
           <w:sz w:val="32"/>
           <w:szCs w:val="32"/>
           <w:shd w:val="clear" w:color="auto" w:fill="F8F8F8"/>
+        </w:rPr>
+        <w:t xml:space="preserve"> apply -f</w:t>
+      </w:r>
+      <w:r>
+        <w:rPr>
+          <w:rFonts w:asciiTheme="majorBidi" w:hAnsiTheme="majorBidi" w:cstheme="majorBidi"/>
+          <w:color w:val="222222"/>
+          <w:sz w:val="32"/>
+          <w:szCs w:val="32"/>
+          <w:shd w:val="clear" w:color="auto" w:fill="F8F8F8"/>
           <w:cs/>
         </w:rPr>
         <w:t xml:space="preserve"> </w:t>
@@ -727,8 +823,20 @@
           <w:szCs w:val="32"/>
           <w:shd w:val="clear" w:color="auto" w:fill="F8F8F8"/>
         </w:rPr>
-        <w:t xml:space="preserve"> frontend.yaml</w:t>
-      </w:r>
+        <w:t xml:space="preserve"> </w:t>
+      </w:r>
+      <w:proofErr w:type="spellStart"/>
+      <w:r>
+        <w:rPr>
+          <w:rFonts w:asciiTheme="majorBidi" w:hAnsiTheme="majorBidi" w:cstheme="majorBidi"/>
+          <w:color w:val="222222"/>
+          <w:sz w:val="32"/>
+          <w:szCs w:val="32"/>
+          <w:shd w:val="clear" w:color="auto" w:fill="F8F8F8"/>
+        </w:rPr>
+        <w:t>frontend.yaml</w:t>
+      </w:r>
+      <w:proofErr w:type="spellEnd"/>
     </w:p>
     <w:p>
       <w:pPr>
@@ -789,15 +897,7 @@
           <w:sz w:val="32"/>
           <w:szCs w:val="32"/>
         </w:rPr>
-        <w:t>Back</w:t>
-      </w:r>
-      <w:r>
-        <w:rPr>
-          <w:rFonts w:asciiTheme="majorBidi" w:hAnsiTheme="majorBidi" w:cstheme="majorBidi"/>
-          <w:sz w:val="32"/>
-          <w:szCs w:val="32"/>
-        </w:rPr>
-        <w:t>-End</w:t>
+        <w:t>Back-End</w:t>
       </w:r>
       <w:r>
         <w:rPr>
@@ -814,109 +914,157 @@
           <w:sz w:val="32"/>
           <w:szCs w:val="32"/>
         </w:rPr>
-        <w:t xml:space="preserve"> backend</w:t>
-      </w:r>
-      <w:r>
-        <w:rPr>
-          <w:rFonts w:asciiTheme="majorBidi" w:hAnsiTheme="majorBidi" w:cstheme="majorBidi"/>
-          <w:sz w:val="32"/>
-          <w:szCs w:val="32"/>
+        <w:t xml:space="preserve"> </w:t>
+      </w:r>
+      <w:proofErr w:type="spellStart"/>
+      <w:proofErr w:type="gramStart"/>
+      <w:r>
+        <w:rPr>
+          <w:rFonts w:asciiTheme="majorBidi" w:hAnsiTheme="majorBidi" w:cstheme="majorBidi"/>
+          <w:sz w:val="32"/>
+          <w:szCs w:val="32"/>
+        </w:rPr>
+        <w:t>backend.yaml</w:t>
+      </w:r>
+      <w:proofErr w:type="spellEnd"/>
+      <w:proofErr w:type="gramEnd"/>
+      <w:r>
+        <w:rPr>
+          <w:rFonts w:asciiTheme="majorBidi" w:hAnsiTheme="majorBidi" w:cstheme="majorBidi" w:hint="cs"/>
+          <w:sz w:val="32"/>
+          <w:szCs w:val="32"/>
+          <w:cs/>
+        </w:rPr>
+        <w:t xml:space="preserve"> ที่อยู่ในโฟลเดอร์</w:t>
+      </w:r>
+      <w:r>
+        <w:rPr>
+          <w:rFonts w:asciiTheme="majorBidi" w:hAnsiTheme="majorBidi" w:cstheme="majorBidi"/>
+          <w:sz w:val="32"/>
+          <w:szCs w:val="32"/>
+        </w:rPr>
+        <w:t xml:space="preserve"> </w:t>
+      </w:r>
+      <w:proofErr w:type="spellStart"/>
+      <w:r>
+        <w:rPr>
+          <w:rFonts w:asciiTheme="majorBidi" w:hAnsiTheme="majorBidi" w:cstheme="majorBidi"/>
+          <w:sz w:val="32"/>
+          <w:szCs w:val="32"/>
+        </w:rPr>
+        <w:t>IPAuTSoNS</w:t>
+      </w:r>
+      <w:proofErr w:type="spellEnd"/>
+      <w:r>
+        <w:rPr>
+          <w:rFonts w:asciiTheme="majorBidi" w:hAnsiTheme="majorBidi" w:cstheme="majorBidi"/>
+          <w:sz w:val="32"/>
+          <w:szCs w:val="32"/>
+        </w:rPr>
+        <w:t>/</w:t>
+      </w:r>
+      <w:proofErr w:type="spellStart"/>
+      <w:r>
+        <w:rPr>
+          <w:rFonts w:asciiTheme="majorBidi" w:hAnsiTheme="majorBidi" w:cstheme="majorBidi"/>
+          <w:sz w:val="32"/>
+          <w:szCs w:val="32"/>
+        </w:rPr>
+        <w:t>webb</w:t>
+      </w:r>
+      <w:proofErr w:type="spellEnd"/>
+      <w:r>
+        <w:rPr>
+          <w:rFonts w:asciiTheme="majorBidi" w:hAnsiTheme="majorBidi" w:cstheme="majorBidi"/>
+          <w:sz w:val="32"/>
+          <w:szCs w:val="32"/>
+        </w:rPr>
+        <w:t>/</w:t>
+      </w:r>
+      <w:proofErr w:type="spellStart"/>
+      <w:r>
+        <w:rPr>
+          <w:rFonts w:asciiTheme="majorBidi" w:hAnsiTheme="majorBidi" w:cstheme="majorBidi"/>
+          <w:sz w:val="32"/>
+          <w:szCs w:val="32"/>
+        </w:rPr>
+        <w:t>backend.yaml</w:t>
+      </w:r>
+      <w:proofErr w:type="spellEnd"/>
+      <w:r>
+        <w:rPr>
+          <w:rFonts w:asciiTheme="majorBidi" w:hAnsiTheme="majorBidi" w:cstheme="majorBidi" w:hint="cs"/>
+          <w:sz w:val="32"/>
+          <w:szCs w:val="32"/>
+          <w:cs/>
+        </w:rPr>
+        <w:t xml:space="preserve"> ในการสั่งงานด้วยคำสั่ง </w:t>
+      </w:r>
+      <w:proofErr w:type="spellStart"/>
+      <w:r>
+        <w:rPr>
+          <w:rFonts w:asciiTheme="majorBidi" w:hAnsiTheme="majorBidi" w:cstheme="majorBidi"/>
+          <w:color w:val="222222"/>
+          <w:sz w:val="32"/>
+          <w:szCs w:val="32"/>
+          <w:shd w:val="clear" w:color="auto" w:fill="F8F8F8"/>
+        </w:rPr>
+        <w:t>kubectl</w:t>
+      </w:r>
+      <w:proofErr w:type="spellEnd"/>
+      <w:r>
+        <w:rPr>
+          <w:rFonts w:asciiTheme="majorBidi" w:hAnsiTheme="majorBidi" w:cstheme="majorBidi"/>
+          <w:color w:val="222222"/>
+          <w:sz w:val="32"/>
+          <w:szCs w:val="32"/>
+          <w:shd w:val="clear" w:color="auto" w:fill="F8F8F8"/>
+        </w:rPr>
+        <w:t xml:space="preserve"> apply -f</w:t>
+      </w:r>
+      <w:r>
+        <w:rPr>
+          <w:rFonts w:asciiTheme="majorBidi" w:hAnsiTheme="majorBidi" w:cstheme="majorBidi"/>
+          <w:color w:val="222222"/>
+          <w:sz w:val="32"/>
+          <w:szCs w:val="32"/>
+          <w:shd w:val="clear" w:color="auto" w:fill="F8F8F8"/>
+          <w:cs/>
+        </w:rPr>
+        <w:t xml:space="preserve"> </w:t>
+      </w:r>
+      <w:r>
+        <w:rPr>
+          <w:rFonts w:asciiTheme="majorBidi" w:hAnsiTheme="majorBidi" w:cstheme="majorBidi"/>
+          <w:color w:val="222222"/>
+          <w:sz w:val="32"/>
+          <w:szCs w:val="32"/>
+          <w:shd w:val="clear" w:color="auto" w:fill="F8F8F8"/>
+        </w:rPr>
+        <w:t xml:space="preserve"> </w:t>
+      </w:r>
+      <w:proofErr w:type="spellStart"/>
+      <w:r>
+        <w:rPr>
+          <w:rFonts w:asciiTheme="majorBidi" w:hAnsiTheme="majorBidi" w:cstheme="majorBidi"/>
+          <w:color w:val="222222"/>
+          <w:sz w:val="32"/>
+          <w:szCs w:val="32"/>
+          <w:shd w:val="clear" w:color="auto" w:fill="F8F8F8"/>
+        </w:rPr>
+        <w:t>backend</w:t>
+      </w:r>
+      <w:r>
+        <w:rPr>
+          <w:rFonts w:asciiTheme="majorBidi" w:hAnsiTheme="majorBidi" w:cstheme="majorBidi"/>
+          <w:color w:val="222222"/>
+          <w:sz w:val="32"/>
+          <w:szCs w:val="32"/>
+          <w:shd w:val="clear" w:color="auto" w:fill="F8F8F8"/>
         </w:rPr>
         <w:t>.yaml</w:t>
       </w:r>
-      <w:r>
-        <w:rPr>
-          <w:rFonts w:asciiTheme="majorBidi" w:hAnsiTheme="majorBidi" w:cstheme="majorBidi" w:hint="cs"/>
-          <w:sz w:val="32"/>
-          <w:szCs w:val="32"/>
-          <w:cs/>
-        </w:rPr>
-        <w:t xml:space="preserve"> ที่อยู่ในโฟลเดอร์</w:t>
-      </w:r>
-      <w:r>
-        <w:rPr>
-          <w:rFonts w:asciiTheme="majorBidi" w:hAnsiTheme="majorBidi" w:cstheme="majorBidi"/>
-          <w:sz w:val="32"/>
-          <w:szCs w:val="32"/>
-        </w:rPr>
-        <w:t xml:space="preserve"> IPAuTSoNS/webb/</w:t>
-      </w:r>
-      <w:r>
-        <w:rPr>
-          <w:rFonts w:asciiTheme="majorBidi" w:hAnsiTheme="majorBidi" w:cstheme="majorBidi"/>
-          <w:sz w:val="32"/>
-          <w:szCs w:val="32"/>
-        </w:rPr>
-        <w:t>backend</w:t>
-      </w:r>
-      <w:r>
-        <w:rPr>
-          <w:rFonts w:asciiTheme="majorBidi" w:hAnsiTheme="majorBidi" w:cstheme="majorBidi"/>
-          <w:sz w:val="32"/>
-          <w:szCs w:val="32"/>
-        </w:rPr>
-        <w:t>.yaml</w:t>
-      </w:r>
-      <w:r>
-        <w:rPr>
-          <w:rFonts w:asciiTheme="majorBidi" w:hAnsiTheme="majorBidi" w:cstheme="majorBidi" w:hint="cs"/>
-          <w:sz w:val="32"/>
-          <w:szCs w:val="32"/>
-          <w:cs/>
-        </w:rPr>
-        <w:t xml:space="preserve"> ในการสั่งงานด้วยคำสั่ง </w:t>
-      </w:r>
-      <w:r>
-        <w:rPr>
-          <w:rFonts w:asciiTheme="majorBidi" w:hAnsiTheme="majorBidi" w:cstheme="majorBidi"/>
-          <w:color w:val="222222"/>
-          <w:sz w:val="32"/>
-          <w:szCs w:val="32"/>
-          <w:shd w:val="clear" w:color="auto" w:fill="F8F8F8"/>
-        </w:rPr>
-        <w:t>kubectl apply -f</w:t>
-      </w:r>
-      <w:r>
-        <w:rPr>
-          <w:rFonts w:asciiTheme="majorBidi" w:hAnsiTheme="majorBidi" w:cstheme="majorBidi"/>
-          <w:color w:val="222222"/>
-          <w:sz w:val="32"/>
-          <w:szCs w:val="32"/>
-          <w:shd w:val="clear" w:color="auto" w:fill="F8F8F8"/>
-          <w:cs/>
-        </w:rPr>
-        <w:t xml:space="preserve"> </w:t>
-      </w:r>
-      <w:r>
-        <w:rPr>
-          <w:rFonts w:asciiTheme="majorBidi" w:hAnsiTheme="majorBidi" w:cstheme="majorBidi"/>
-          <w:color w:val="222222"/>
-          <w:sz w:val="32"/>
-          <w:szCs w:val="32"/>
-          <w:shd w:val="clear" w:color="auto" w:fill="F8F8F8"/>
-        </w:rPr>
-        <w:t xml:space="preserve"> </w:t>
-      </w:r>
-      <w:r>
-        <w:rPr>
-          <w:rFonts w:asciiTheme="majorBidi" w:hAnsiTheme="majorBidi" w:cstheme="majorBidi"/>
-          <w:color w:val="222222"/>
-          <w:sz w:val="32"/>
-          <w:szCs w:val="32"/>
-          <w:shd w:val="clear" w:color="auto" w:fill="F8F8F8"/>
-        </w:rPr>
-        <w:t>backend</w:t>
-      </w:r>
-      <w:r>
-        <w:rPr>
-          <w:rFonts w:asciiTheme="majorBidi" w:hAnsiTheme="majorBidi" w:cstheme="majorBidi"/>
-          <w:color w:val="222222"/>
-          <w:sz w:val="32"/>
-          <w:szCs w:val="32"/>
-          <w:shd w:val="clear" w:color="auto" w:fill="F8F8F8"/>
-        </w:rPr>
-        <w:t>.yaml</w:t>
-      </w:r>
+      <w:proofErr w:type="spellEnd"/>
       <w:r>
         <w:rPr>
           <w:rFonts w:asciiTheme="majorBidi" w:hAnsiTheme="majorBidi" w:cstheme="majorBidi"/>
@@ -1143,7 +1291,27 @@
           <w:sz w:val="32"/>
           <w:szCs w:val="32"/>
         </w:rPr>
-        <w:t xml:space="preserve"> frontend-serive.yaml </w:t>
+        <w:t xml:space="preserve"> frontend-</w:t>
+      </w:r>
+      <w:proofErr w:type="spellStart"/>
+      <w:proofErr w:type="gramStart"/>
+      <w:r>
+        <w:rPr>
+          <w:rFonts w:asciiTheme="majorBidi" w:hAnsiTheme="majorBidi" w:cstheme="majorBidi"/>
+          <w:sz w:val="32"/>
+          <w:szCs w:val="32"/>
+        </w:rPr>
+        <w:t>serive.yaml</w:t>
+      </w:r>
+      <w:proofErr w:type="spellEnd"/>
+      <w:proofErr w:type="gramEnd"/>
+      <w:r>
+        <w:rPr>
+          <w:rFonts w:asciiTheme="majorBidi" w:hAnsiTheme="majorBidi" w:cstheme="majorBidi"/>
+          <w:sz w:val="32"/>
+          <w:szCs w:val="32"/>
+        </w:rPr>
+        <w:t xml:space="preserve"> </w:t>
       </w:r>
       <w:r>
         <w:rPr>
@@ -1160,8 +1328,18 @@
           <w:sz w:val="32"/>
           <w:szCs w:val="32"/>
         </w:rPr>
-        <w:t>backend-service.yaml</w:t>
-      </w:r>
+        <w:t>backend-</w:t>
+      </w:r>
+      <w:proofErr w:type="spellStart"/>
+      <w:r>
+        <w:rPr>
+          <w:rFonts w:asciiTheme="majorBidi" w:hAnsiTheme="majorBidi" w:cstheme="majorBidi"/>
+          <w:sz w:val="32"/>
+          <w:szCs w:val="32"/>
+        </w:rPr>
+        <w:t>service.yaml</w:t>
+      </w:r>
+      <w:proofErr w:type="spellEnd"/>
       <w:r>
         <w:rPr>
           <w:rFonts w:asciiTheme="majorBidi" w:hAnsiTheme="majorBidi" w:cstheme="majorBidi" w:hint="cs"/>
@@ -1177,7 +1355,43 @@
           <w:sz w:val="32"/>
           <w:szCs w:val="32"/>
         </w:rPr>
-        <w:t xml:space="preserve"> IPAuTSoNS/webb/</w:t>
+        <w:t xml:space="preserve"> </w:t>
+      </w:r>
+      <w:proofErr w:type="spellStart"/>
+      <w:r>
+        <w:rPr>
+          <w:rFonts w:asciiTheme="majorBidi" w:hAnsiTheme="majorBidi" w:cstheme="majorBidi"/>
+          <w:sz w:val="32"/>
+          <w:szCs w:val="32"/>
+        </w:rPr>
+        <w:t>IPAuTSoNS</w:t>
+      </w:r>
+      <w:proofErr w:type="spellEnd"/>
+      <w:r>
+        <w:rPr>
+          <w:rFonts w:asciiTheme="majorBidi" w:hAnsiTheme="majorBidi" w:cstheme="majorBidi"/>
+          <w:sz w:val="32"/>
+          <w:szCs w:val="32"/>
+        </w:rPr>
+        <w:t>/</w:t>
+      </w:r>
+      <w:proofErr w:type="spellStart"/>
+      <w:r>
+        <w:rPr>
+          <w:rFonts w:asciiTheme="majorBidi" w:hAnsiTheme="majorBidi" w:cstheme="majorBidi"/>
+          <w:sz w:val="32"/>
+          <w:szCs w:val="32"/>
+        </w:rPr>
+        <w:t>webb</w:t>
+      </w:r>
+      <w:proofErr w:type="spellEnd"/>
+      <w:r>
+        <w:rPr>
+          <w:rFonts w:asciiTheme="majorBidi" w:hAnsiTheme="majorBidi" w:cstheme="majorBidi"/>
+          <w:sz w:val="32"/>
+          <w:szCs w:val="32"/>
+        </w:rPr>
+        <w:t>/</w:t>
       </w:r>
       <w:r>
         <w:rPr>
@@ -1188,6 +1402,7 @@
         </w:rPr>
         <w:t xml:space="preserve"> โดยมีคำสั่งดังนี้ </w:t>
       </w:r>
+      <w:proofErr w:type="spellStart"/>
       <w:r>
         <w:rPr>
           <w:rFonts w:asciiTheme="majorBidi" w:hAnsiTheme="majorBidi" w:cstheme="majorBidi"/>
@@ -1196,8 +1411,9 @@
           <w:szCs w:val="32"/>
           <w:shd w:val="clear" w:color="auto" w:fill="F8F8F8"/>
         </w:rPr>
-        <w:t>kubectl apply -f</w:t>
-      </w:r>
+        <w:t>kubectl</w:t>
+      </w:r>
+      <w:proofErr w:type="spellEnd"/>
       <w:r>
         <w:rPr>
           <w:rFonts w:asciiTheme="majorBidi" w:hAnsiTheme="majorBidi" w:cstheme="majorBidi"/>
@@ -1206,7 +1422,7 @@
           <w:szCs w:val="32"/>
           <w:shd w:val="clear" w:color="auto" w:fill="F8F8F8"/>
         </w:rPr>
-        <w:t xml:space="preserve"> frontend-service.yaml</w:t>
+        <w:t xml:space="preserve"> apply -f</w:t>
       </w:r>
       <w:r>
         <w:rPr>
@@ -1215,6 +1431,28 @@
           <w:sz w:val="32"/>
           <w:szCs w:val="32"/>
           <w:shd w:val="clear" w:color="auto" w:fill="F8F8F8"/>
+        </w:rPr>
+        <w:t xml:space="preserve"> frontend-</w:t>
+      </w:r>
+      <w:proofErr w:type="spellStart"/>
+      <w:r>
+        <w:rPr>
+          <w:rFonts w:asciiTheme="majorBidi" w:hAnsiTheme="majorBidi" w:cstheme="majorBidi"/>
+          <w:color w:val="222222"/>
+          <w:sz w:val="32"/>
+          <w:szCs w:val="32"/>
+          <w:shd w:val="clear" w:color="auto" w:fill="F8F8F8"/>
+        </w:rPr>
+        <w:t>service.yaml</w:t>
+      </w:r>
+      <w:proofErr w:type="spellEnd"/>
+      <w:r>
+        <w:rPr>
+          <w:rFonts w:asciiTheme="majorBidi" w:hAnsiTheme="majorBidi" w:cstheme="majorBidi"/>
+          <w:color w:val="222222"/>
+          <w:sz w:val="32"/>
+          <w:szCs w:val="32"/>
+          <w:shd w:val="clear" w:color="auto" w:fill="F8F8F8"/>
           <w:cs/>
         </w:rPr>
         <w:t xml:space="preserve"> </w:t>
@@ -1237,8 +1475,9 @@
           <w:szCs w:val="32"/>
           <w:shd w:val="clear" w:color="auto" w:fill="F8F8F8"/>
         </w:rPr>
-        <w:t>backend</w:t>
-      </w:r>
+        <w:t>backend-</w:t>
+      </w:r>
+      <w:proofErr w:type="spellStart"/>
       <w:r>
         <w:rPr>
           <w:rFonts w:asciiTheme="majorBidi" w:hAnsiTheme="majorBidi" w:cstheme="majorBidi"/>
@@ -1247,7 +1486,7 @@
           <w:szCs w:val="32"/>
           <w:shd w:val="clear" w:color="auto" w:fill="F8F8F8"/>
         </w:rPr>
-        <w:t>-service</w:t>
+        <w:t>service</w:t>
       </w:r>
       <w:r>
         <w:rPr>
@@ -1259,6 +1498,7 @@
         </w:rPr>
         <w:t>.yaml</w:t>
       </w:r>
+      <w:proofErr w:type="spellEnd"/>
     </w:p>
     <w:p>
       <w:pPr>
@@ -1394,7 +1634,7 @@
         <w:ind w:firstLine="720"/>
         <w:jc w:val="thaiDistribute"/>
         <w:rPr>
-          <w:rFonts w:asciiTheme="majorBidi" w:hAnsiTheme="majorBidi" w:cstheme="majorBidi" w:hint="cs"/>
+          <w:rFonts w:asciiTheme="majorBidi" w:hAnsiTheme="majorBidi" w:cstheme="majorBidi"/>
           <w:sz w:val="32"/>
           <w:szCs w:val="32"/>
           <w:cs/>
@@ -1477,15 +1717,7 @@
           <w:sz w:val="32"/>
           <w:szCs w:val="32"/>
         </w:rPr>
-        <w:t xml:space="preserve"> Back</w:t>
-      </w:r>
-      <w:r>
-        <w:rPr>
-          <w:rFonts w:asciiTheme="majorBidi" w:hAnsiTheme="majorBidi" w:cstheme="majorBidi"/>
-          <w:sz w:val="32"/>
-          <w:szCs w:val="32"/>
-        </w:rPr>
-        <w:t>-End</w:t>
+        <w:t xml:space="preserve"> Back-End</w:t>
       </w:r>
       <w:r>
         <w:rPr>
@@ -1536,23 +1768,7 @@
           <w:sz w:val="32"/>
           <w:szCs w:val="32"/>
         </w:rPr>
-        <w:t>Port 80</w:t>
-      </w:r>
-      <w:r>
-        <w:rPr>
-          <w:rFonts w:asciiTheme="majorBidi" w:hAnsiTheme="majorBidi" w:cstheme="majorBidi"/>
-          <w:sz w:val="32"/>
-          <w:szCs w:val="32"/>
-        </w:rPr>
-        <w:t>00</w:t>
-      </w:r>
-      <w:r>
-        <w:rPr>
-          <w:rFonts w:asciiTheme="majorBidi" w:hAnsiTheme="majorBidi" w:cstheme="majorBidi"/>
-          <w:sz w:val="32"/>
-          <w:szCs w:val="32"/>
-        </w:rPr>
-        <w:t xml:space="preserve"> </w:t>
+        <w:t xml:space="preserve">Port 8000 </w:t>
       </w:r>
       <w:r>
         <w:rPr>
@@ -1569,7 +1785,7 @@
         <w:ind w:firstLine="720"/>
         <w:jc w:val="thaiDistribute"/>
         <w:rPr>
-          <w:rFonts w:asciiTheme="majorBidi" w:hAnsiTheme="majorBidi" w:cstheme="majorBidi" w:hint="cs"/>
+          <w:rFonts w:asciiTheme="majorBidi" w:hAnsiTheme="majorBidi" w:cstheme="majorBidi"/>
           <w:sz w:val="32"/>
           <w:szCs w:val="32"/>
         </w:rPr>
@@ -1589,7 +1805,7 @@
         <w:ind w:firstLine="720"/>
         <w:jc w:val="thaiDistribute"/>
         <w:rPr>
-          <w:rFonts w:asciiTheme="majorBidi" w:hAnsiTheme="majorBidi" w:cstheme="majorBidi" w:hint="cs"/>
+          <w:rFonts w:asciiTheme="majorBidi" w:hAnsiTheme="majorBidi" w:cstheme="majorBidi"/>
           <w:sz w:val="32"/>
           <w:szCs w:val="32"/>
           <w:cs/>
@@ -1601,7 +1817,7 @@
         <w:pStyle w:val="ListParagraph"/>
         <w:ind w:left="426"/>
         <w:rPr>
-          <w:rFonts w:asciiTheme="majorBidi" w:hAnsiTheme="majorBidi" w:cstheme="majorBidi" w:hint="cs"/>
+          <w:rFonts w:asciiTheme="majorBidi" w:hAnsiTheme="majorBidi" w:cstheme="majorBidi"/>
           <w:b/>
           <w:bCs/>
           <w:sz w:val="32"/>
@@ -1753,16 +1969,7 @@
           <w:szCs w:val="32"/>
           <w:cs/>
         </w:rPr>
-        <w:t>การแสดงผลตัวอย่างแอพพลิเคชั่นประมวลผลภาพเบื้องต้น</w:t>
-      </w:r>
-      <w:r>
-        <w:rPr>
-          <w:rFonts w:asciiTheme="majorBidi" w:hAnsiTheme="majorBidi" w:cstheme="majorBidi" w:hint="cs"/>
-          <w:sz w:val="32"/>
-          <w:szCs w:val="32"/>
-          <w:cs/>
-        </w:rPr>
-        <w:t xml:space="preserve"> ให้ใช้ไฟล์</w:t>
+        <w:t>การแสดงผลตัวอย่างแอพพลิเคชั่นประมวลผลภาพเบื้องต้น ให้ใช้ไฟล์</w:t>
       </w:r>
       <w:r>
         <w:rPr>
@@ -1772,6 +1979,132 @@
         </w:rPr>
         <w:t xml:space="preserve"> </w:t>
       </w:r>
+      <w:proofErr w:type="spellStart"/>
+      <w:r>
+        <w:rPr>
+          <w:rFonts w:asciiTheme="majorBidi" w:hAnsiTheme="majorBidi" w:cstheme="majorBidi"/>
+          <w:sz w:val="32"/>
+          <w:szCs w:val="32"/>
+        </w:rPr>
+        <w:t>basicapi.yaml</w:t>
+      </w:r>
+      <w:proofErr w:type="spellEnd"/>
+      <w:r>
+        <w:rPr>
+          <w:rFonts w:asciiTheme="majorBidi" w:hAnsiTheme="majorBidi" w:cstheme="majorBidi" w:hint="cs"/>
+          <w:sz w:val="32"/>
+          <w:szCs w:val="32"/>
+          <w:cs/>
+        </w:rPr>
+        <w:t xml:space="preserve"> ที่อยู่ในโฟลเดอร์</w:t>
+      </w:r>
+      <w:r>
+        <w:rPr>
+          <w:rFonts w:asciiTheme="majorBidi" w:hAnsiTheme="majorBidi" w:cstheme="majorBidi"/>
+          <w:sz w:val="32"/>
+          <w:szCs w:val="32"/>
+        </w:rPr>
+        <w:t xml:space="preserve"> </w:t>
+      </w:r>
+      <w:proofErr w:type="spellStart"/>
+      <w:r>
+        <w:rPr>
+          <w:rFonts w:asciiTheme="majorBidi" w:hAnsiTheme="majorBidi" w:cstheme="majorBidi"/>
+          <w:sz w:val="32"/>
+          <w:szCs w:val="32"/>
+        </w:rPr>
+        <w:t>IPAuTSoNS</w:t>
+      </w:r>
+      <w:proofErr w:type="spellEnd"/>
+      <w:r>
+        <w:rPr>
+          <w:rFonts w:asciiTheme="majorBidi" w:hAnsiTheme="majorBidi" w:cstheme="majorBidi"/>
+          <w:sz w:val="32"/>
+          <w:szCs w:val="32"/>
+        </w:rPr>
+        <w:t>/</w:t>
+      </w:r>
+      <w:proofErr w:type="spellStart"/>
+      <w:r>
+        <w:rPr>
+          <w:rFonts w:asciiTheme="majorBidi" w:hAnsiTheme="majorBidi" w:cstheme="majorBidi"/>
+          <w:sz w:val="32"/>
+          <w:szCs w:val="32"/>
+        </w:rPr>
+        <w:t>webb</w:t>
+      </w:r>
+      <w:proofErr w:type="spellEnd"/>
+      <w:r>
+        <w:rPr>
+          <w:rFonts w:asciiTheme="majorBidi" w:hAnsiTheme="majorBidi" w:cstheme="majorBidi"/>
+          <w:sz w:val="32"/>
+          <w:szCs w:val="32"/>
+        </w:rPr>
+        <w:t>/</w:t>
+      </w:r>
+      <w:proofErr w:type="spellStart"/>
+      <w:r>
+        <w:rPr>
+          <w:rFonts w:asciiTheme="majorBidi" w:hAnsiTheme="majorBidi" w:cstheme="majorBidi"/>
+          <w:sz w:val="32"/>
+          <w:szCs w:val="32"/>
+        </w:rPr>
+        <w:t>basicapi.yaml</w:t>
+      </w:r>
+      <w:proofErr w:type="spellEnd"/>
+      <w:r>
+        <w:rPr>
+          <w:rFonts w:asciiTheme="majorBidi" w:hAnsiTheme="majorBidi" w:cstheme="majorBidi" w:hint="cs"/>
+          <w:sz w:val="32"/>
+          <w:szCs w:val="32"/>
+          <w:cs/>
+        </w:rPr>
+        <w:t xml:space="preserve"> ในการสั่งงานด้วยคำสั่ง </w:t>
+      </w:r>
+      <w:proofErr w:type="spellStart"/>
+      <w:r>
+        <w:rPr>
+          <w:rFonts w:asciiTheme="majorBidi" w:hAnsiTheme="majorBidi" w:cstheme="majorBidi"/>
+          <w:color w:val="222222"/>
+          <w:sz w:val="32"/>
+          <w:szCs w:val="32"/>
+          <w:shd w:val="clear" w:color="auto" w:fill="F8F8F8"/>
+        </w:rPr>
+        <w:t>kubectl</w:t>
+      </w:r>
+      <w:proofErr w:type="spellEnd"/>
+      <w:r>
+        <w:rPr>
+          <w:rFonts w:asciiTheme="majorBidi" w:hAnsiTheme="majorBidi" w:cstheme="majorBidi"/>
+          <w:color w:val="222222"/>
+          <w:sz w:val="32"/>
+          <w:szCs w:val="32"/>
+          <w:shd w:val="clear" w:color="auto" w:fill="F8F8F8"/>
+        </w:rPr>
+        <w:t xml:space="preserve"> apply -f</w:t>
+      </w:r>
+      <w:r>
+        <w:rPr>
+          <w:rFonts w:asciiTheme="majorBidi" w:hAnsiTheme="majorBidi" w:cstheme="majorBidi"/>
+          <w:color w:val="222222"/>
+          <w:sz w:val="32"/>
+          <w:szCs w:val="32"/>
+          <w:shd w:val="clear" w:color="auto" w:fill="F8F8F8"/>
+          <w:cs/>
+        </w:rPr>
+        <w:t xml:space="preserve"> </w:t>
+      </w:r>
+      <w:r>
+        <w:rPr>
+          <w:rFonts w:asciiTheme="majorBidi" w:hAnsiTheme="majorBidi" w:cstheme="majorBidi"/>
+          <w:color w:val="222222"/>
+          <w:sz w:val="32"/>
+          <w:szCs w:val="32"/>
+          <w:shd w:val="clear" w:color="auto" w:fill="F8F8F8"/>
+        </w:rPr>
+        <w:t xml:space="preserve"> </w:t>
+      </w:r>
+      <w:proofErr w:type="spellStart"/>
       <w:r>
         <w:rPr>
           <w:rFonts w:asciiTheme="majorBidi" w:hAnsiTheme="majorBidi" w:cstheme="majorBidi"/>
@@ -1783,102 +2116,14 @@
       <w:r>
         <w:rPr>
           <w:rFonts w:asciiTheme="majorBidi" w:hAnsiTheme="majorBidi" w:cstheme="majorBidi"/>
-          <w:sz w:val="32"/>
-          <w:szCs w:val="32"/>
+          <w:color w:val="222222"/>
+          <w:sz w:val="32"/>
+          <w:szCs w:val="32"/>
+          <w:shd w:val="clear" w:color="auto" w:fill="F8F8F8"/>
         </w:rPr>
         <w:t>.yaml</w:t>
       </w:r>
-      <w:r>
-        <w:rPr>
-          <w:rFonts w:asciiTheme="majorBidi" w:hAnsiTheme="majorBidi" w:cstheme="majorBidi" w:hint="cs"/>
-          <w:sz w:val="32"/>
-          <w:szCs w:val="32"/>
-          <w:cs/>
-        </w:rPr>
-        <w:t xml:space="preserve"> ที่อยู่ในโฟลเดอร์</w:t>
-      </w:r>
-      <w:r>
-        <w:rPr>
-          <w:rFonts w:asciiTheme="majorBidi" w:hAnsiTheme="majorBidi" w:cstheme="majorBidi"/>
-          <w:sz w:val="32"/>
-          <w:szCs w:val="32"/>
-        </w:rPr>
-        <w:t xml:space="preserve"> IPAuTSoNS/webb/</w:t>
-      </w:r>
-      <w:r>
-        <w:rPr>
-          <w:rFonts w:asciiTheme="majorBidi" w:hAnsiTheme="majorBidi" w:cstheme="majorBidi"/>
-          <w:sz w:val="32"/>
-          <w:szCs w:val="32"/>
-        </w:rPr>
-        <w:t>basicapi</w:t>
-      </w:r>
-      <w:r>
-        <w:rPr>
-          <w:rFonts w:asciiTheme="majorBidi" w:hAnsiTheme="majorBidi" w:cstheme="majorBidi"/>
-          <w:sz w:val="32"/>
-          <w:szCs w:val="32"/>
-        </w:rPr>
-        <w:t>.yaml</w:t>
-      </w:r>
-      <w:r>
-        <w:rPr>
-          <w:rFonts w:asciiTheme="majorBidi" w:hAnsiTheme="majorBidi" w:cstheme="majorBidi" w:hint="cs"/>
-          <w:sz w:val="32"/>
-          <w:szCs w:val="32"/>
-          <w:cs/>
-        </w:rPr>
-        <w:t xml:space="preserve"> ในการสั่งงานด้วยคำสั่ง </w:t>
-      </w:r>
-      <w:r>
-        <w:rPr>
-          <w:rFonts w:asciiTheme="majorBidi" w:hAnsiTheme="majorBidi" w:cstheme="majorBidi"/>
-          <w:color w:val="222222"/>
-          <w:sz w:val="32"/>
-          <w:szCs w:val="32"/>
-          <w:shd w:val="clear" w:color="auto" w:fill="F8F8F8"/>
-        </w:rPr>
-        <w:t>kubectl apply -f</w:t>
-      </w:r>
-      <w:r>
-        <w:rPr>
-          <w:rFonts w:asciiTheme="majorBidi" w:hAnsiTheme="majorBidi" w:cstheme="majorBidi"/>
-          <w:color w:val="222222"/>
-          <w:sz w:val="32"/>
-          <w:szCs w:val="32"/>
-          <w:shd w:val="clear" w:color="auto" w:fill="F8F8F8"/>
-          <w:cs/>
-        </w:rPr>
-        <w:t xml:space="preserve"> </w:t>
-      </w:r>
-      <w:r>
-        <w:rPr>
-          <w:rFonts w:asciiTheme="majorBidi" w:hAnsiTheme="majorBidi" w:cstheme="majorBidi"/>
-          <w:color w:val="222222"/>
-          <w:sz w:val="32"/>
-          <w:szCs w:val="32"/>
-          <w:shd w:val="clear" w:color="auto" w:fill="F8F8F8"/>
-        </w:rPr>
-        <w:t xml:space="preserve"> </w:t>
-      </w:r>
-      <w:r>
-        <w:rPr>
-          <w:rFonts w:asciiTheme="majorBidi" w:hAnsiTheme="majorBidi" w:cstheme="majorBidi"/>
-          <w:sz w:val="32"/>
-          <w:szCs w:val="32"/>
-        </w:rPr>
-        <w:t>basicapi</w:t>
-      </w:r>
-      <w:r>
-        <w:rPr>
-          <w:rFonts w:asciiTheme="majorBidi" w:hAnsiTheme="majorBidi" w:cstheme="majorBidi"/>
-          <w:color w:val="222222"/>
-          <w:sz w:val="32"/>
-          <w:szCs w:val="32"/>
-          <w:shd w:val="clear" w:color="auto" w:fill="F8F8F8"/>
-        </w:rPr>
-        <w:t>.yaml</w:t>
-      </w:r>
+      <w:proofErr w:type="spellEnd"/>
     </w:p>
     <w:p>
       <w:pPr>
@@ -1948,16 +2193,7 @@
           <w:szCs w:val="32"/>
           <w:cs/>
         </w:rPr>
-        <w:t>การแสดงผลตัวอย่างแอพพลิเคชั่นประมวลผลภาพ</w:t>
-      </w:r>
-      <w:r>
-        <w:rPr>
-          <w:rFonts w:asciiTheme="majorBidi" w:hAnsiTheme="majorBidi" w:cstheme="majorBidi" w:hint="cs"/>
-          <w:sz w:val="32"/>
-          <w:szCs w:val="32"/>
-          <w:cs/>
-        </w:rPr>
-        <w:t>ด้วย</w:t>
+        <w:t>การแสดงผลตัวอย่างแอพพลิเคชั่นประมวลผลภาพด้วย</w:t>
       </w:r>
       <w:r>
         <w:rPr>
@@ -1984,22 +2220,18 @@
         </w:rPr>
         <w:t xml:space="preserve"> </w:t>
       </w:r>
-      <w:r>
-        <w:rPr>
-          <w:rFonts w:asciiTheme="majorBidi" w:hAnsiTheme="majorBidi" w:cstheme="majorBidi"/>
-          <w:sz w:val="32"/>
-          <w:szCs w:val="32"/>
-        </w:rPr>
-        <w:t>yolo</w:t>
-      </w:r>
-      <w:r>
-        <w:rPr>
-          <w:rFonts w:asciiTheme="majorBidi" w:hAnsiTheme="majorBidi" w:cstheme="majorBidi"/>
-          <w:sz w:val="32"/>
-          <w:szCs w:val="32"/>
-        </w:rPr>
-        <w:t>api.yaml</w:t>
-      </w:r>
+      <w:proofErr w:type="spellStart"/>
+      <w:proofErr w:type="gramStart"/>
+      <w:r>
+        <w:rPr>
+          <w:rFonts w:asciiTheme="majorBidi" w:hAnsiTheme="majorBidi" w:cstheme="majorBidi"/>
+          <w:sz w:val="32"/>
+          <w:szCs w:val="32"/>
+        </w:rPr>
+        <w:t>yoloapi.yaml</w:t>
+      </w:r>
+      <w:proofErr w:type="spellEnd"/>
+      <w:proofErr w:type="gramEnd"/>
       <w:r>
         <w:rPr>
           <w:rFonts w:asciiTheme="majorBidi" w:hAnsiTheme="majorBidi" w:cstheme="majorBidi" w:hint="cs"/>
@@ -2015,8 +2247,54 @@
           <w:sz w:val="32"/>
           <w:szCs w:val="32"/>
         </w:rPr>
-        <w:t xml:space="preserve"> IPAuTSoNS/webb/yoloapi.yaml</w:t>
-      </w:r>
+        <w:t xml:space="preserve"> </w:t>
+      </w:r>
+      <w:proofErr w:type="spellStart"/>
+      <w:r>
+        <w:rPr>
+          <w:rFonts w:asciiTheme="majorBidi" w:hAnsiTheme="majorBidi" w:cstheme="majorBidi"/>
+          <w:sz w:val="32"/>
+          <w:szCs w:val="32"/>
+        </w:rPr>
+        <w:t>IPAuTSoNS</w:t>
+      </w:r>
+      <w:proofErr w:type="spellEnd"/>
+      <w:r>
+        <w:rPr>
+          <w:rFonts w:asciiTheme="majorBidi" w:hAnsiTheme="majorBidi" w:cstheme="majorBidi"/>
+          <w:sz w:val="32"/>
+          <w:szCs w:val="32"/>
+        </w:rPr>
+        <w:t>/</w:t>
+      </w:r>
+      <w:proofErr w:type="spellStart"/>
+      <w:r>
+        <w:rPr>
+          <w:rFonts w:asciiTheme="majorBidi" w:hAnsiTheme="majorBidi" w:cstheme="majorBidi"/>
+          <w:sz w:val="32"/>
+          <w:szCs w:val="32"/>
+        </w:rPr>
+        <w:t>webb</w:t>
+      </w:r>
+      <w:proofErr w:type="spellEnd"/>
+      <w:r>
+        <w:rPr>
+          <w:rFonts w:asciiTheme="majorBidi" w:hAnsiTheme="majorBidi" w:cstheme="majorBidi"/>
+          <w:sz w:val="32"/>
+          <w:szCs w:val="32"/>
+        </w:rPr>
+        <w:t>/</w:t>
+      </w:r>
+      <w:proofErr w:type="spellStart"/>
+      <w:r>
+        <w:rPr>
+          <w:rFonts w:asciiTheme="majorBidi" w:hAnsiTheme="majorBidi" w:cstheme="majorBidi"/>
+          <w:sz w:val="32"/>
+          <w:szCs w:val="32"/>
+        </w:rPr>
+        <w:t>yoloapi.yaml</w:t>
+      </w:r>
+      <w:proofErr w:type="spellEnd"/>
       <w:r>
         <w:rPr>
           <w:rFonts w:asciiTheme="majorBidi" w:hAnsiTheme="majorBidi" w:cstheme="majorBidi" w:hint="cs"/>
@@ -2026,6 +2304,7 @@
         </w:rPr>
         <w:t xml:space="preserve"> ในการสั่งงานด้วยคำสั่ง </w:t>
       </w:r>
+      <w:proofErr w:type="spellStart"/>
       <w:r>
         <w:rPr>
           <w:rFonts w:asciiTheme="majorBidi" w:hAnsiTheme="majorBidi" w:cstheme="majorBidi"/>
@@ -2034,8 +2313,9 @@
           <w:szCs w:val="32"/>
           <w:shd w:val="clear" w:color="auto" w:fill="F8F8F8"/>
         </w:rPr>
-        <w:t>kubectl apply -f</w:t>
-      </w:r>
+        <w:t>kubectl</w:t>
+      </w:r>
+      <w:proofErr w:type="spellEnd"/>
       <w:r>
         <w:rPr>
           <w:rFonts w:asciiTheme="majorBidi" w:hAnsiTheme="majorBidi" w:cstheme="majorBidi"/>
@@ -2043,6 +2323,16 @@
           <w:sz w:val="32"/>
           <w:szCs w:val="32"/>
           <w:shd w:val="clear" w:color="auto" w:fill="F8F8F8"/>
+        </w:rPr>
+        <w:t xml:space="preserve"> apply -f</w:t>
+      </w:r>
+      <w:r>
+        <w:rPr>
+          <w:rFonts w:asciiTheme="majorBidi" w:hAnsiTheme="majorBidi" w:cstheme="majorBidi"/>
+          <w:color w:val="222222"/>
+          <w:sz w:val="32"/>
+          <w:szCs w:val="32"/>
+          <w:shd w:val="clear" w:color="auto" w:fill="F8F8F8"/>
           <w:cs/>
         </w:rPr>
         <w:t xml:space="preserve"> </w:t>
@@ -2057,6 +2347,7 @@
         </w:rPr>
         <w:t xml:space="preserve"> </w:t>
       </w:r>
+      <w:proofErr w:type="spellStart"/>
       <w:r>
         <w:rPr>
           <w:rFonts w:asciiTheme="majorBidi" w:hAnsiTheme="majorBidi" w:cstheme="majorBidi"/>
@@ -2075,6 +2366,7 @@
         </w:rPr>
         <w:t>.yaml</w:t>
       </w:r>
+      <w:proofErr w:type="spellEnd"/>
     </w:p>
     <w:p>
       <w:pPr>
@@ -2152,15 +2444,7 @@
           <w:sz w:val="32"/>
           <w:szCs w:val="32"/>
         </w:rPr>
-        <w:t xml:space="preserve"> Model </w:t>
-      </w:r>
-      <w:r>
-        <w:rPr>
-          <w:rFonts w:asciiTheme="majorBidi" w:hAnsiTheme="majorBidi" w:cstheme="majorBidi"/>
-          <w:sz w:val="32"/>
-          <w:szCs w:val="32"/>
-        </w:rPr>
-        <w:t>GAN</w:t>
+        <w:t xml:space="preserve"> Model GAN</w:t>
       </w:r>
       <w:r>
         <w:rPr>
@@ -2179,6 +2463,134 @@
         </w:rPr>
         <w:t xml:space="preserve"> </w:t>
       </w:r>
+      <w:proofErr w:type="spellStart"/>
+      <w:proofErr w:type="gramStart"/>
+      <w:r>
+        <w:rPr>
+          <w:rFonts w:asciiTheme="majorBidi" w:hAnsiTheme="majorBidi" w:cstheme="majorBidi"/>
+          <w:sz w:val="32"/>
+          <w:szCs w:val="32"/>
+        </w:rPr>
+        <w:t>ganapi.yaml</w:t>
+      </w:r>
+      <w:proofErr w:type="spellEnd"/>
+      <w:proofErr w:type="gramEnd"/>
+      <w:r>
+        <w:rPr>
+          <w:rFonts w:asciiTheme="majorBidi" w:hAnsiTheme="majorBidi" w:cstheme="majorBidi" w:hint="cs"/>
+          <w:sz w:val="32"/>
+          <w:szCs w:val="32"/>
+          <w:cs/>
+        </w:rPr>
+        <w:t xml:space="preserve"> ที่อยู่ในโฟลเดอร์</w:t>
+      </w:r>
+      <w:r>
+        <w:rPr>
+          <w:rFonts w:asciiTheme="majorBidi" w:hAnsiTheme="majorBidi" w:cstheme="majorBidi"/>
+          <w:sz w:val="32"/>
+          <w:szCs w:val="32"/>
+        </w:rPr>
+        <w:t xml:space="preserve"> </w:t>
+      </w:r>
+      <w:proofErr w:type="spellStart"/>
+      <w:r>
+        <w:rPr>
+          <w:rFonts w:asciiTheme="majorBidi" w:hAnsiTheme="majorBidi" w:cstheme="majorBidi"/>
+          <w:sz w:val="32"/>
+          <w:szCs w:val="32"/>
+        </w:rPr>
+        <w:t>IPAuTSoNS</w:t>
+      </w:r>
+      <w:proofErr w:type="spellEnd"/>
+      <w:r>
+        <w:rPr>
+          <w:rFonts w:asciiTheme="majorBidi" w:hAnsiTheme="majorBidi" w:cstheme="majorBidi"/>
+          <w:sz w:val="32"/>
+          <w:szCs w:val="32"/>
+        </w:rPr>
+        <w:t>/</w:t>
+      </w:r>
+      <w:proofErr w:type="spellStart"/>
+      <w:r>
+        <w:rPr>
+          <w:rFonts w:asciiTheme="majorBidi" w:hAnsiTheme="majorBidi" w:cstheme="majorBidi"/>
+          <w:sz w:val="32"/>
+          <w:szCs w:val="32"/>
+        </w:rPr>
+        <w:t>webb</w:t>
+      </w:r>
+      <w:proofErr w:type="spellEnd"/>
+      <w:r>
+        <w:rPr>
+          <w:rFonts w:asciiTheme="majorBidi" w:hAnsiTheme="majorBidi" w:cstheme="majorBidi"/>
+          <w:sz w:val="32"/>
+          <w:szCs w:val="32"/>
+        </w:rPr>
+        <w:t>/</w:t>
+      </w:r>
+      <w:proofErr w:type="spellStart"/>
+      <w:r>
+        <w:rPr>
+          <w:rFonts w:asciiTheme="majorBidi" w:hAnsiTheme="majorBidi" w:cstheme="majorBidi"/>
+          <w:sz w:val="32"/>
+          <w:szCs w:val="32"/>
+        </w:rPr>
+        <w:t>ganapi.yaml</w:t>
+      </w:r>
+      <w:proofErr w:type="spellEnd"/>
+      <w:r>
+        <w:rPr>
+          <w:rFonts w:asciiTheme="majorBidi" w:hAnsiTheme="majorBidi" w:cstheme="majorBidi" w:hint="cs"/>
+          <w:sz w:val="32"/>
+          <w:szCs w:val="32"/>
+          <w:cs/>
+        </w:rPr>
+        <w:t xml:space="preserve"> ในการสั่งงานด้วยคำสั่ง </w:t>
+      </w:r>
+      <w:proofErr w:type="spellStart"/>
+      <w:r>
+        <w:rPr>
+          <w:rFonts w:asciiTheme="majorBidi" w:hAnsiTheme="majorBidi" w:cstheme="majorBidi"/>
+          <w:color w:val="222222"/>
+          <w:sz w:val="32"/>
+          <w:szCs w:val="32"/>
+          <w:shd w:val="clear" w:color="auto" w:fill="F8F8F8"/>
+        </w:rPr>
+        <w:t>kubectl</w:t>
+      </w:r>
+      <w:proofErr w:type="spellEnd"/>
+      <w:r>
+        <w:rPr>
+          <w:rFonts w:asciiTheme="majorBidi" w:hAnsiTheme="majorBidi" w:cstheme="majorBidi"/>
+          <w:color w:val="222222"/>
+          <w:sz w:val="32"/>
+          <w:szCs w:val="32"/>
+          <w:shd w:val="clear" w:color="auto" w:fill="F8F8F8"/>
+        </w:rPr>
+        <w:t xml:space="preserve"> apply -f</w:t>
+      </w:r>
+      <w:r>
+        <w:rPr>
+          <w:rFonts w:asciiTheme="majorBidi" w:hAnsiTheme="majorBidi" w:cstheme="majorBidi"/>
+          <w:color w:val="222222"/>
+          <w:sz w:val="32"/>
+          <w:szCs w:val="32"/>
+          <w:shd w:val="clear" w:color="auto" w:fill="F8F8F8"/>
+          <w:cs/>
+        </w:rPr>
+        <w:t xml:space="preserve"> </w:t>
+      </w:r>
+      <w:r>
+        <w:rPr>
+          <w:rFonts w:asciiTheme="majorBidi" w:hAnsiTheme="majorBidi" w:cstheme="majorBidi"/>
+          <w:color w:val="222222"/>
+          <w:sz w:val="32"/>
+          <w:szCs w:val="32"/>
+          <w:shd w:val="clear" w:color="auto" w:fill="F8F8F8"/>
+        </w:rPr>
+        <w:t xml:space="preserve"> </w:t>
+      </w:r>
+      <w:proofErr w:type="spellStart"/>
       <w:r>
         <w:rPr>
           <w:rFonts w:asciiTheme="majorBidi" w:hAnsiTheme="majorBidi" w:cstheme="majorBidi"/>
@@ -2190,86 +2602,14 @@
       <w:r>
         <w:rPr>
           <w:rFonts w:asciiTheme="majorBidi" w:hAnsiTheme="majorBidi" w:cstheme="majorBidi"/>
-          <w:sz w:val="32"/>
-          <w:szCs w:val="32"/>
+          <w:color w:val="222222"/>
+          <w:sz w:val="32"/>
+          <w:szCs w:val="32"/>
+          <w:shd w:val="clear" w:color="auto" w:fill="F8F8F8"/>
         </w:rPr>
         <w:t>.yaml</w:t>
       </w:r>
-      <w:r>
-        <w:rPr>
-          <w:rFonts w:asciiTheme="majorBidi" w:hAnsiTheme="majorBidi" w:cstheme="majorBidi" w:hint="cs"/>
-          <w:sz w:val="32"/>
-          <w:szCs w:val="32"/>
-          <w:cs/>
-        </w:rPr>
-        <w:t xml:space="preserve"> ที่อยู่ในโฟลเดอร์</w:t>
-      </w:r>
-      <w:r>
-        <w:rPr>
-          <w:rFonts w:asciiTheme="majorBidi" w:hAnsiTheme="majorBidi" w:cstheme="majorBidi"/>
-          <w:sz w:val="32"/>
-          <w:szCs w:val="32"/>
-        </w:rPr>
-        <w:t xml:space="preserve"> IPAuTSoNS/webb/ganapi.yaml</w:t>
-      </w:r>
-      <w:r>
-        <w:rPr>
-          <w:rFonts w:asciiTheme="majorBidi" w:hAnsiTheme="majorBidi" w:cstheme="majorBidi" w:hint="cs"/>
-          <w:sz w:val="32"/>
-          <w:szCs w:val="32"/>
-          <w:cs/>
-        </w:rPr>
-        <w:t xml:space="preserve"> ในการสั่งงานด้วยคำสั่ง </w:t>
-      </w:r>
-      <w:r>
-        <w:rPr>
-          <w:rFonts w:asciiTheme="majorBidi" w:hAnsiTheme="majorBidi" w:cstheme="majorBidi"/>
-          <w:color w:val="222222"/>
-          <w:sz w:val="32"/>
-          <w:szCs w:val="32"/>
-          <w:shd w:val="clear" w:color="auto" w:fill="F8F8F8"/>
-        </w:rPr>
-        <w:t>kubectl apply -f</w:t>
-      </w:r>
-      <w:r>
-        <w:rPr>
-          <w:rFonts w:asciiTheme="majorBidi" w:hAnsiTheme="majorBidi" w:cstheme="majorBidi"/>
-          <w:color w:val="222222"/>
-          <w:sz w:val="32"/>
-          <w:szCs w:val="32"/>
-          <w:shd w:val="clear" w:color="auto" w:fill="F8F8F8"/>
-          <w:cs/>
-        </w:rPr>
-        <w:t xml:space="preserve"> </w:t>
-      </w:r>
-      <w:r>
-        <w:rPr>
-          <w:rFonts w:asciiTheme="majorBidi" w:hAnsiTheme="majorBidi" w:cstheme="majorBidi"/>
-          <w:color w:val="222222"/>
-          <w:sz w:val="32"/>
-          <w:szCs w:val="32"/>
-          <w:shd w:val="clear" w:color="auto" w:fill="F8F8F8"/>
-        </w:rPr>
-        <w:t xml:space="preserve"> </w:t>
-      </w:r>
-      <w:r>
-        <w:rPr>
-          <w:rFonts w:asciiTheme="majorBidi" w:hAnsiTheme="majorBidi" w:cstheme="majorBidi"/>
-          <w:sz w:val="32"/>
-          <w:szCs w:val="32"/>
-        </w:rPr>
-        <w:t>ganapi</w:t>
-      </w:r>
-      <w:r>
-        <w:rPr>
-          <w:rFonts w:asciiTheme="majorBidi" w:hAnsiTheme="majorBidi" w:cstheme="majorBidi"/>
-          <w:color w:val="222222"/>
-          <w:sz w:val="32"/>
-          <w:szCs w:val="32"/>
-          <w:shd w:val="clear" w:color="auto" w:fill="F8F8F8"/>
-        </w:rPr>
-        <w:t>.yaml</w:t>
-      </w:r>
+      <w:proofErr w:type="spellEnd"/>
     </w:p>
     <w:p>
       <w:pPr>
@@ -2381,16 +2721,7 @@
           <w:szCs w:val="32"/>
           <w:cs/>
         </w:rPr>
-        <w:t>ไฟล์</w:t>
-      </w:r>
-      <w:r>
-        <w:rPr>
-          <w:rFonts w:asciiTheme="majorBidi" w:hAnsiTheme="majorBidi" w:cstheme="majorBidi" w:hint="cs"/>
-          <w:sz w:val="32"/>
-          <w:szCs w:val="32"/>
-          <w:cs/>
-        </w:rPr>
-        <w:t xml:space="preserve"> ให้ใช้ไฟล์</w:t>
+        <w:t>ไฟล์ ให้ใช้ไฟล์</w:t>
       </w:r>
       <w:r>
         <w:rPr>
@@ -2400,22 +2731,18 @@
         </w:rPr>
         <w:t xml:space="preserve"> </w:t>
       </w:r>
-      <w:r>
-        <w:rPr>
-          <w:rFonts w:asciiTheme="majorBidi" w:hAnsiTheme="majorBidi" w:cstheme="majorBidi"/>
-          <w:sz w:val="32"/>
-          <w:szCs w:val="32"/>
-        </w:rPr>
-        <w:t>zip</w:t>
-      </w:r>
-      <w:r>
-        <w:rPr>
-          <w:rFonts w:asciiTheme="majorBidi" w:hAnsiTheme="majorBidi" w:cstheme="majorBidi"/>
-          <w:sz w:val="32"/>
-          <w:szCs w:val="32"/>
-        </w:rPr>
-        <w:t>api.yaml</w:t>
-      </w:r>
+      <w:proofErr w:type="spellStart"/>
+      <w:proofErr w:type="gramStart"/>
+      <w:r>
+        <w:rPr>
+          <w:rFonts w:asciiTheme="majorBidi" w:hAnsiTheme="majorBidi" w:cstheme="majorBidi"/>
+          <w:sz w:val="32"/>
+          <w:szCs w:val="32"/>
+        </w:rPr>
+        <w:t>zipapi.yaml</w:t>
+      </w:r>
+      <w:proofErr w:type="spellEnd"/>
+      <w:proofErr w:type="gramEnd"/>
       <w:r>
         <w:rPr>
           <w:rFonts w:asciiTheme="majorBidi" w:hAnsiTheme="majorBidi" w:cstheme="majorBidi" w:hint="cs"/>
@@ -2431,8 +2758,54 @@
           <w:sz w:val="32"/>
           <w:szCs w:val="32"/>
         </w:rPr>
-        <w:t xml:space="preserve"> IPAuTSoNS/webb/zipapi.yaml</w:t>
-      </w:r>
+        <w:t xml:space="preserve"> </w:t>
+      </w:r>
+      <w:proofErr w:type="spellStart"/>
+      <w:r>
+        <w:rPr>
+          <w:rFonts w:asciiTheme="majorBidi" w:hAnsiTheme="majorBidi" w:cstheme="majorBidi"/>
+          <w:sz w:val="32"/>
+          <w:szCs w:val="32"/>
+        </w:rPr>
+        <w:t>IPAuTSoNS</w:t>
+      </w:r>
+      <w:proofErr w:type="spellEnd"/>
+      <w:r>
+        <w:rPr>
+          <w:rFonts w:asciiTheme="majorBidi" w:hAnsiTheme="majorBidi" w:cstheme="majorBidi"/>
+          <w:sz w:val="32"/>
+          <w:szCs w:val="32"/>
+        </w:rPr>
+        <w:t>/</w:t>
+      </w:r>
+      <w:proofErr w:type="spellStart"/>
+      <w:r>
+        <w:rPr>
+          <w:rFonts w:asciiTheme="majorBidi" w:hAnsiTheme="majorBidi" w:cstheme="majorBidi"/>
+          <w:sz w:val="32"/>
+          <w:szCs w:val="32"/>
+        </w:rPr>
+        <w:t>webb</w:t>
+      </w:r>
+      <w:proofErr w:type="spellEnd"/>
+      <w:r>
+        <w:rPr>
+          <w:rFonts w:asciiTheme="majorBidi" w:hAnsiTheme="majorBidi" w:cstheme="majorBidi"/>
+          <w:sz w:val="32"/>
+          <w:szCs w:val="32"/>
+        </w:rPr>
+        <w:t>/</w:t>
+      </w:r>
+      <w:proofErr w:type="spellStart"/>
+      <w:r>
+        <w:rPr>
+          <w:rFonts w:asciiTheme="majorBidi" w:hAnsiTheme="majorBidi" w:cstheme="majorBidi"/>
+          <w:sz w:val="32"/>
+          <w:szCs w:val="32"/>
+        </w:rPr>
+        <w:t>zipapi.yaml</w:t>
+      </w:r>
+      <w:proofErr w:type="spellEnd"/>
       <w:r>
         <w:rPr>
           <w:rFonts w:asciiTheme="majorBidi" w:hAnsiTheme="majorBidi" w:cstheme="majorBidi" w:hint="cs"/>
@@ -2442,6 +2815,7 @@
         </w:rPr>
         <w:t xml:space="preserve"> ในการสั่งงานด้วยคำสั่ง </w:t>
       </w:r>
+      <w:proofErr w:type="spellStart"/>
       <w:r>
         <w:rPr>
           <w:rFonts w:asciiTheme="majorBidi" w:hAnsiTheme="majorBidi" w:cstheme="majorBidi"/>
@@ -2450,8 +2824,9 @@
           <w:szCs w:val="32"/>
           <w:shd w:val="clear" w:color="auto" w:fill="F8F8F8"/>
         </w:rPr>
-        <w:t>kubectl apply -f</w:t>
-      </w:r>
+        <w:t>kubectl</w:t>
+      </w:r>
+      <w:proofErr w:type="spellEnd"/>
       <w:r>
         <w:rPr>
           <w:rFonts w:asciiTheme="majorBidi" w:hAnsiTheme="majorBidi" w:cstheme="majorBidi"/>
@@ -2459,6 +2834,16 @@
           <w:sz w:val="32"/>
           <w:szCs w:val="32"/>
           <w:shd w:val="clear" w:color="auto" w:fill="F8F8F8"/>
+        </w:rPr>
+        <w:t xml:space="preserve"> apply -f</w:t>
+      </w:r>
+      <w:r>
+        <w:rPr>
+          <w:rFonts w:asciiTheme="majorBidi" w:hAnsiTheme="majorBidi" w:cstheme="majorBidi"/>
+          <w:color w:val="222222"/>
+          <w:sz w:val="32"/>
+          <w:szCs w:val="32"/>
+          <w:shd w:val="clear" w:color="auto" w:fill="F8F8F8"/>
           <w:cs/>
         </w:rPr>
         <w:t xml:space="preserve"> </w:t>
@@ -2473,6 +2858,7 @@
         </w:rPr>
         <w:t xml:space="preserve"> </w:t>
       </w:r>
+      <w:proofErr w:type="spellStart"/>
       <w:r>
         <w:rPr>
           <w:rFonts w:asciiTheme="majorBidi" w:hAnsiTheme="majorBidi" w:cstheme="majorBidi"/>
@@ -2491,6 +2877,7 @@
         </w:rPr>
         <w:t>.yaml</w:t>
       </w:r>
+      <w:proofErr w:type="spellEnd"/>
     </w:p>
     <w:p>
       <w:pPr>
@@ -2562,13 +2949,23 @@
         </w:rPr>
         <w:t xml:space="preserve"> </w:t>
       </w:r>
-      <w:r>
-        <w:rPr>
-          <w:rFonts w:asciiTheme="majorBidi" w:hAnsiTheme="majorBidi" w:cstheme="majorBidi"/>
-          <w:sz w:val="32"/>
-          <w:szCs w:val="32"/>
-        </w:rPr>
-        <w:t>BasicAPI,</w:t>
+      <w:proofErr w:type="spellStart"/>
+      <w:r>
+        <w:rPr>
+          <w:rFonts w:asciiTheme="majorBidi" w:hAnsiTheme="majorBidi" w:cstheme="majorBidi"/>
+          <w:sz w:val="32"/>
+          <w:szCs w:val="32"/>
+        </w:rPr>
+        <w:t>BasicAPI</w:t>
+      </w:r>
+      <w:proofErr w:type="spellEnd"/>
+      <w:r>
+        <w:rPr>
+          <w:rFonts w:asciiTheme="majorBidi" w:hAnsiTheme="majorBidi" w:cstheme="majorBidi"/>
+          <w:sz w:val="32"/>
+          <w:szCs w:val="32"/>
+        </w:rPr>
+        <w:t>,</w:t>
       </w:r>
       <w:r>
         <w:rPr>
@@ -2578,13 +2975,23 @@
         </w:rPr>
         <w:t xml:space="preserve"> </w:t>
       </w:r>
-      <w:r>
-        <w:rPr>
-          <w:rFonts w:asciiTheme="majorBidi" w:hAnsiTheme="majorBidi" w:cstheme="majorBidi"/>
-          <w:sz w:val="32"/>
-          <w:szCs w:val="32"/>
-        </w:rPr>
-        <w:t>YoloAPI,</w:t>
+      <w:proofErr w:type="spellStart"/>
+      <w:r>
+        <w:rPr>
+          <w:rFonts w:asciiTheme="majorBidi" w:hAnsiTheme="majorBidi" w:cstheme="majorBidi"/>
+          <w:sz w:val="32"/>
+          <w:szCs w:val="32"/>
+        </w:rPr>
+        <w:t>YoloAPI</w:t>
+      </w:r>
+      <w:proofErr w:type="spellEnd"/>
+      <w:r>
+        <w:rPr>
+          <w:rFonts w:asciiTheme="majorBidi" w:hAnsiTheme="majorBidi" w:cstheme="majorBidi"/>
+          <w:sz w:val="32"/>
+          <w:szCs w:val="32"/>
+        </w:rPr>
+        <w:t>,</w:t>
       </w:r>
       <w:r>
         <w:rPr>
@@ -2617,16 +3024,26 @@
           <w:sz w:val="32"/>
           <w:szCs w:val="32"/>
         </w:rPr>
-        <w:t xml:space="preserve"> ZipAPI</w:t>
-      </w:r>
-      <w:r>
-        <w:rPr>
-          <w:rFonts w:asciiTheme="majorBidi" w:hAnsiTheme="majorBidi" w:cstheme="majorBidi"/>
-          <w:sz w:val="32"/>
-          <w:szCs w:val="32"/>
-        </w:rPr>
         <w:t xml:space="preserve"> </w:t>
       </w:r>
+      <w:proofErr w:type="spellStart"/>
+      <w:r>
+        <w:rPr>
+          <w:rFonts w:asciiTheme="majorBidi" w:hAnsiTheme="majorBidi" w:cstheme="majorBidi"/>
+          <w:sz w:val="32"/>
+          <w:szCs w:val="32"/>
+        </w:rPr>
+        <w:t>ZipAPI</w:t>
+      </w:r>
+      <w:proofErr w:type="spellEnd"/>
+      <w:r>
+        <w:rPr>
+          <w:rFonts w:asciiTheme="majorBidi" w:hAnsiTheme="majorBidi" w:cstheme="majorBidi"/>
+          <w:sz w:val="32"/>
+          <w:szCs w:val="32"/>
+        </w:rPr>
+        <w:t xml:space="preserve"> </w:t>
+      </w:r>
       <w:r>
         <w:rPr>
           <w:rFonts w:asciiTheme="majorBidi" w:hAnsiTheme="majorBidi" w:cstheme="majorBidi" w:hint="cs"/>
@@ -2642,16 +3059,36 @@
           <w:sz w:val="32"/>
           <w:szCs w:val="32"/>
         </w:rPr>
-        <w:t xml:space="preserve"> basicapi</w:t>
-      </w:r>
-      <w:r>
-        <w:rPr>
-          <w:rFonts w:asciiTheme="majorBidi" w:hAnsiTheme="majorBidi" w:cstheme="majorBidi"/>
-          <w:sz w:val="32"/>
-          <w:szCs w:val="32"/>
-        </w:rPr>
-        <w:t>-serive.yaml</w:t>
-      </w:r>
+        <w:t xml:space="preserve"> </w:t>
+      </w:r>
+      <w:proofErr w:type="spellStart"/>
+      <w:r>
+        <w:rPr>
+          <w:rFonts w:asciiTheme="majorBidi" w:hAnsiTheme="majorBidi" w:cstheme="majorBidi"/>
+          <w:sz w:val="32"/>
+          <w:szCs w:val="32"/>
+        </w:rPr>
+        <w:t>basicapi</w:t>
+      </w:r>
+      <w:r>
+        <w:rPr>
+          <w:rFonts w:asciiTheme="majorBidi" w:hAnsiTheme="majorBidi" w:cstheme="majorBidi"/>
+          <w:sz w:val="32"/>
+          <w:szCs w:val="32"/>
+        </w:rPr>
+        <w:t>-</w:t>
+      </w:r>
+      <w:proofErr w:type="gramStart"/>
+      <w:r>
+        <w:rPr>
+          <w:rFonts w:asciiTheme="majorBidi" w:hAnsiTheme="majorBidi" w:cstheme="majorBidi"/>
+          <w:sz w:val="32"/>
+          <w:szCs w:val="32"/>
+        </w:rPr>
+        <w:t>serive.yaml</w:t>
+      </w:r>
+      <w:proofErr w:type="spellEnd"/>
+      <w:proofErr w:type="gramEnd"/>
       <w:r>
         <w:rPr>
           <w:rFonts w:asciiTheme="majorBidi" w:hAnsiTheme="majorBidi" w:cstheme="majorBidi"/>
@@ -2669,6 +3106,7 @@
         </w:rPr>
         <w:t xml:space="preserve"> </w:t>
       </w:r>
+      <w:proofErr w:type="spellStart"/>
       <w:r>
         <w:rPr>
           <w:rFonts w:asciiTheme="majorBidi" w:hAnsiTheme="majorBidi" w:cstheme="majorBidi"/>
@@ -2685,22 +3123,25 @@
         </w:rPr>
         <w:t>-service.yaml</w:t>
       </w:r>
-      <w:r>
-        <w:rPr>
-          <w:rFonts w:asciiTheme="majorBidi" w:hAnsiTheme="majorBidi" w:cstheme="majorBidi"/>
-          <w:sz w:val="32"/>
-          <w:szCs w:val="32"/>
-        </w:rPr>
-        <w:t>, gan</w:t>
-      </w:r>
-      <w:r>
-        <w:rPr>
-          <w:rFonts w:asciiTheme="majorBidi" w:hAnsiTheme="majorBidi" w:cstheme="majorBidi"/>
-          <w:sz w:val="32"/>
-          <w:szCs w:val="32"/>
-        </w:rPr>
-        <w:t>api-service.yaml</w:t>
-      </w:r>
+      <w:proofErr w:type="spellEnd"/>
+      <w:r>
+        <w:rPr>
+          <w:rFonts w:asciiTheme="majorBidi" w:hAnsiTheme="majorBidi" w:cstheme="majorBidi"/>
+          <w:sz w:val="32"/>
+          <w:szCs w:val="32"/>
+        </w:rPr>
+        <w:t xml:space="preserve">, </w:t>
+      </w:r>
+      <w:proofErr w:type="spellStart"/>
+      <w:r>
+        <w:rPr>
+          <w:rFonts w:asciiTheme="majorBidi" w:hAnsiTheme="majorBidi" w:cstheme="majorBidi"/>
+          <w:sz w:val="32"/>
+          <w:szCs w:val="32"/>
+        </w:rPr>
+        <w:t>ganapi-service.yaml</w:t>
+      </w:r>
+      <w:proofErr w:type="spellEnd"/>
       <w:r>
         <w:rPr>
           <w:rFonts w:asciiTheme="majorBidi" w:hAnsiTheme="majorBidi" w:cstheme="majorBidi"/>
@@ -2718,22 +3159,16 @@
         </w:rPr>
         <w:t xml:space="preserve">และ </w:t>
       </w:r>
-      <w:r>
-        <w:rPr>
-          <w:rFonts w:asciiTheme="majorBidi" w:hAnsiTheme="majorBidi" w:cstheme="majorBidi"/>
-          <w:sz w:val="32"/>
-          <w:szCs w:val="32"/>
-        </w:rPr>
-        <w:t>zip</w:t>
-      </w:r>
-      <w:r>
-        <w:rPr>
-          <w:rFonts w:asciiTheme="majorBidi" w:hAnsiTheme="majorBidi" w:cstheme="majorBidi"/>
-          <w:sz w:val="32"/>
-          <w:szCs w:val="32"/>
-        </w:rPr>
-        <w:t>api-service.yaml</w:t>
-      </w:r>
+      <w:proofErr w:type="spellStart"/>
+      <w:r>
+        <w:rPr>
+          <w:rFonts w:asciiTheme="majorBidi" w:hAnsiTheme="majorBidi" w:cstheme="majorBidi"/>
+          <w:sz w:val="32"/>
+          <w:szCs w:val="32"/>
+        </w:rPr>
+        <w:t>zipapi-service.yaml</w:t>
+      </w:r>
+      <w:proofErr w:type="spellEnd"/>
       <w:r>
         <w:rPr>
           <w:rFonts w:asciiTheme="majorBidi" w:hAnsiTheme="majorBidi" w:cstheme="majorBidi" w:hint="cs"/>
@@ -2759,7 +3194,43 @@
           <w:sz w:val="32"/>
           <w:szCs w:val="32"/>
         </w:rPr>
-        <w:t xml:space="preserve"> IPAuTSoNS/webb/</w:t>
+        <w:t xml:space="preserve"> </w:t>
+      </w:r>
+      <w:proofErr w:type="spellStart"/>
+      <w:r>
+        <w:rPr>
+          <w:rFonts w:asciiTheme="majorBidi" w:hAnsiTheme="majorBidi" w:cstheme="majorBidi"/>
+          <w:sz w:val="32"/>
+          <w:szCs w:val="32"/>
+        </w:rPr>
+        <w:t>IPAuTSoNS</w:t>
+      </w:r>
+      <w:proofErr w:type="spellEnd"/>
+      <w:r>
+        <w:rPr>
+          <w:rFonts w:asciiTheme="majorBidi" w:hAnsiTheme="majorBidi" w:cstheme="majorBidi"/>
+          <w:sz w:val="32"/>
+          <w:szCs w:val="32"/>
+        </w:rPr>
+        <w:t>/</w:t>
+      </w:r>
+      <w:proofErr w:type="spellStart"/>
+      <w:r>
+        <w:rPr>
+          <w:rFonts w:asciiTheme="majorBidi" w:hAnsiTheme="majorBidi" w:cstheme="majorBidi"/>
+          <w:sz w:val="32"/>
+          <w:szCs w:val="32"/>
+        </w:rPr>
+        <w:t>webb</w:t>
+      </w:r>
+      <w:proofErr w:type="spellEnd"/>
+      <w:r>
+        <w:rPr>
+          <w:rFonts w:asciiTheme="majorBidi" w:hAnsiTheme="majorBidi" w:cstheme="majorBidi"/>
+          <w:sz w:val="32"/>
+          <w:szCs w:val="32"/>
+        </w:rPr>
+        <w:t>/</w:t>
       </w:r>
       <w:r>
         <w:rPr>
@@ -2770,6 +3241,7 @@
         </w:rPr>
         <w:t xml:space="preserve"> โดยมีคำสั่งดังนี้ </w:t>
       </w:r>
+      <w:proofErr w:type="spellStart"/>
       <w:r>
         <w:rPr>
           <w:rFonts w:asciiTheme="majorBidi" w:hAnsiTheme="majorBidi" w:cstheme="majorBidi"/>
@@ -2778,8 +3250,9 @@
           <w:szCs w:val="32"/>
           <w:shd w:val="clear" w:color="auto" w:fill="F8F8F8"/>
         </w:rPr>
-        <w:t>kubectl apply -f</w:t>
-      </w:r>
+        <w:t>kubectl</w:t>
+      </w:r>
+      <w:proofErr w:type="spellEnd"/>
       <w:r>
         <w:rPr>
           <w:rFonts w:asciiTheme="majorBidi" w:hAnsiTheme="majorBidi" w:cstheme="majorBidi"/>
@@ -2788,8 +3261,19 @@
           <w:szCs w:val="32"/>
           <w:shd w:val="clear" w:color="auto" w:fill="F8F8F8"/>
         </w:rPr>
+        <w:t xml:space="preserve"> apply -f</w:t>
+      </w:r>
+      <w:r>
+        <w:rPr>
+          <w:rFonts w:asciiTheme="majorBidi" w:hAnsiTheme="majorBidi" w:cstheme="majorBidi"/>
+          <w:color w:val="222222"/>
+          <w:sz w:val="32"/>
+          <w:szCs w:val="32"/>
+          <w:shd w:val="clear" w:color="auto" w:fill="F8F8F8"/>
+        </w:rPr>
         <w:t xml:space="preserve"> </w:t>
       </w:r>
+      <w:proofErr w:type="spellStart"/>
       <w:r>
         <w:rPr>
           <w:rFonts w:asciiTheme="majorBidi" w:hAnsiTheme="majorBidi" w:cstheme="majorBidi"/>
@@ -2798,8 +3282,9 @@
           <w:szCs w:val="32"/>
           <w:shd w:val="clear" w:color="auto" w:fill="F8F8F8"/>
         </w:rPr>
-        <w:t>basicapi-serive.yaml, yoloapi-service.yaml, ganapi-service.yaml</w:t>
-      </w:r>
+        <w:t>basicapi-serive.yaml</w:t>
+      </w:r>
+      <w:proofErr w:type="spellEnd"/>
       <w:r>
         <w:rPr>
           <w:rFonts w:asciiTheme="majorBidi" w:hAnsiTheme="majorBidi" w:cstheme="majorBidi"/>
@@ -2808,8 +3293,53 @@
           <w:szCs w:val="32"/>
           <w:shd w:val="clear" w:color="auto" w:fill="F8F8F8"/>
         </w:rPr>
+        <w:t xml:space="preserve">, </w:t>
+      </w:r>
+      <w:proofErr w:type="spellStart"/>
+      <w:r>
+        <w:rPr>
+          <w:rFonts w:asciiTheme="majorBidi" w:hAnsiTheme="majorBidi" w:cstheme="majorBidi"/>
+          <w:color w:val="222222"/>
+          <w:sz w:val="32"/>
+          <w:szCs w:val="32"/>
+          <w:shd w:val="clear" w:color="auto" w:fill="F8F8F8"/>
+        </w:rPr>
+        <w:t>yoloapi-service.yaml</w:t>
+      </w:r>
+      <w:proofErr w:type="spellEnd"/>
+      <w:r>
+        <w:rPr>
+          <w:rFonts w:asciiTheme="majorBidi" w:hAnsiTheme="majorBidi" w:cstheme="majorBidi"/>
+          <w:color w:val="222222"/>
+          <w:sz w:val="32"/>
+          <w:szCs w:val="32"/>
+          <w:shd w:val="clear" w:color="auto" w:fill="F8F8F8"/>
+        </w:rPr>
+        <w:t xml:space="preserve">, </w:t>
+      </w:r>
+      <w:proofErr w:type="spellStart"/>
+      <w:r>
+        <w:rPr>
+          <w:rFonts w:asciiTheme="majorBidi" w:hAnsiTheme="majorBidi" w:cstheme="majorBidi"/>
+          <w:color w:val="222222"/>
+          <w:sz w:val="32"/>
+          <w:szCs w:val="32"/>
+          <w:shd w:val="clear" w:color="auto" w:fill="F8F8F8"/>
+        </w:rPr>
+        <w:t>ganapi-service.yaml</w:t>
+      </w:r>
+      <w:proofErr w:type="spellEnd"/>
+      <w:r>
+        <w:rPr>
+          <w:rFonts w:asciiTheme="majorBidi" w:hAnsiTheme="majorBidi" w:cstheme="majorBidi"/>
+          <w:color w:val="222222"/>
+          <w:sz w:val="32"/>
+          <w:szCs w:val="32"/>
+          <w:shd w:val="clear" w:color="auto" w:fill="F8F8F8"/>
+        </w:rPr>
         <w:t xml:space="preserve"> </w:t>
       </w:r>
+      <w:proofErr w:type="spellStart"/>
       <w:r>
         <w:rPr>
           <w:rFonts w:asciiTheme="majorBidi" w:hAnsiTheme="majorBidi" w:cstheme="majorBidi"/>
@@ -2820,6 +3350,7 @@
         </w:rPr>
         <w:t>zipapi-service.yaml</w:t>
       </w:r>
+      <w:proofErr w:type="spellEnd"/>
     </w:p>
     <w:p>
       <w:pPr>
@@ -2889,6 +3420,7 @@
         </w:rPr>
         <w:t xml:space="preserve"> </w:t>
       </w:r>
+      <w:proofErr w:type="spellStart"/>
       <w:r>
         <w:rPr>
           <w:rFonts w:asciiTheme="majorBidi" w:hAnsiTheme="majorBidi" w:cstheme="majorBidi"/>
@@ -2897,6 +3429,7 @@
         </w:rPr>
         <w:t>BasicAPI</w:t>
       </w:r>
+      <w:proofErr w:type="spellEnd"/>
       <w:r>
         <w:rPr>
           <w:rFonts w:asciiTheme="majorBidi" w:hAnsiTheme="majorBidi" w:cstheme="majorBidi" w:hint="cs"/>
@@ -2979,7 +3512,7 @@
         <w:ind w:firstLine="720"/>
         <w:jc w:val="thaiDistribute"/>
         <w:rPr>
-          <w:rFonts w:asciiTheme="majorBidi" w:hAnsiTheme="majorBidi" w:cstheme="majorBidi" w:hint="cs"/>
+          <w:rFonts w:asciiTheme="majorBidi" w:hAnsiTheme="majorBidi" w:cstheme="majorBidi"/>
           <w:sz w:val="32"/>
           <w:szCs w:val="32"/>
           <w:cs/>
@@ -3063,6 +3596,7 @@
         </w:rPr>
         <w:t xml:space="preserve"> </w:t>
       </w:r>
+      <w:proofErr w:type="spellStart"/>
       <w:r>
         <w:rPr>
           <w:rFonts w:asciiTheme="majorBidi" w:hAnsiTheme="majorBidi" w:cstheme="majorBidi"/>
@@ -3071,6 +3605,7 @@
         </w:rPr>
         <w:t>YoloAPI</w:t>
       </w:r>
+      <w:proofErr w:type="spellEnd"/>
       <w:r>
         <w:rPr>
           <w:rFonts w:asciiTheme="majorBidi" w:hAnsiTheme="majorBidi" w:cstheme="majorBidi" w:hint="cs"/>
@@ -3120,23 +3655,7 @@
           <w:sz w:val="32"/>
           <w:szCs w:val="32"/>
         </w:rPr>
-        <w:t>Port 40</w:t>
-      </w:r>
-      <w:r>
-        <w:rPr>
-          <w:rFonts w:asciiTheme="majorBidi" w:hAnsiTheme="majorBidi" w:cstheme="majorBidi"/>
-          <w:sz w:val="32"/>
-          <w:szCs w:val="32"/>
-        </w:rPr>
-        <w:t>5</w:t>
-      </w:r>
-      <w:r>
-        <w:rPr>
-          <w:rFonts w:asciiTheme="majorBidi" w:hAnsiTheme="majorBidi" w:cstheme="majorBidi"/>
-          <w:sz w:val="32"/>
-          <w:szCs w:val="32"/>
-        </w:rPr>
-        <w:t xml:space="preserve">0 </w:t>
+        <w:t xml:space="preserve">Port 4050 </w:t>
       </w:r>
       <w:r>
         <w:rPr>
@@ -3153,7 +3672,7 @@
         <w:ind w:firstLine="720"/>
         <w:jc w:val="thaiDistribute"/>
         <w:rPr>
-          <w:rFonts w:asciiTheme="majorBidi" w:hAnsiTheme="majorBidi" w:cstheme="majorBidi" w:hint="cs"/>
+          <w:rFonts w:asciiTheme="majorBidi" w:hAnsiTheme="majorBidi" w:cstheme="majorBidi"/>
           <w:sz w:val="32"/>
           <w:szCs w:val="32"/>
           <w:cs/>
@@ -3247,6 +3766,14 @@
       </w:r>
       <w:r>
         <w:rPr>
+          <w:rFonts w:asciiTheme="majorBidi" w:hAnsiTheme="majorBidi" w:cstheme="majorBidi"/>
+          <w:sz w:val="32"/>
+          <w:szCs w:val="32"/>
+        </w:rPr>
+        <w:t xml:space="preserve"> </w:t>
+      </w:r>
+      <w:r>
+        <w:rPr>
           <w:rFonts w:asciiTheme="majorBidi" w:hAnsiTheme="majorBidi" w:cstheme="majorBidi" w:hint="cs"/>
           <w:sz w:val="32"/>
           <w:szCs w:val="32"/>
@@ -3294,23 +3821,7 @@
           <w:sz w:val="32"/>
           <w:szCs w:val="32"/>
         </w:rPr>
-        <w:t>Port 40</w:t>
-      </w:r>
-      <w:r>
-        <w:rPr>
-          <w:rFonts w:asciiTheme="majorBidi" w:hAnsiTheme="majorBidi" w:cstheme="majorBidi"/>
-          <w:sz w:val="32"/>
-          <w:szCs w:val="32"/>
-        </w:rPr>
-        <w:t>7</w:t>
-      </w:r>
-      <w:r>
-        <w:rPr>
-          <w:rFonts w:asciiTheme="majorBidi" w:hAnsiTheme="majorBidi" w:cstheme="majorBidi"/>
-          <w:sz w:val="32"/>
-          <w:szCs w:val="32"/>
-        </w:rPr>
-        <w:t xml:space="preserve">0 </w:t>
+        <w:t xml:space="preserve">Port 4070 </w:t>
       </w:r>
       <w:r>
         <w:rPr>
@@ -3410,6 +3921,7 @@
         </w:rPr>
         <w:t xml:space="preserve"> </w:t>
       </w:r>
+      <w:proofErr w:type="spellStart"/>
       <w:r>
         <w:rPr>
           <w:rFonts w:asciiTheme="majorBidi" w:hAnsiTheme="majorBidi" w:cstheme="majorBidi"/>
@@ -3418,6 +3930,15 @@
         </w:rPr>
         <w:t>ZipAPI</w:t>
       </w:r>
+      <w:proofErr w:type="spellEnd"/>
+      <w:r>
+        <w:rPr>
+          <w:rFonts w:asciiTheme="majorBidi" w:hAnsiTheme="majorBidi" w:cstheme="majorBidi"/>
+          <w:sz w:val="32"/>
+          <w:szCs w:val="32"/>
+        </w:rPr>
+        <w:t xml:space="preserve"> </w:t>
+      </w:r>
       <w:r>
         <w:rPr>
           <w:rFonts w:asciiTheme="majorBidi" w:hAnsiTheme="majorBidi" w:cstheme="majorBidi" w:hint="cs"/>
@@ -3467,23 +3988,7 @@
           <w:sz w:val="32"/>
           <w:szCs w:val="32"/>
         </w:rPr>
-        <w:t>Port 40</w:t>
-      </w:r>
-      <w:r>
-        <w:rPr>
-          <w:rFonts w:asciiTheme="majorBidi" w:hAnsiTheme="majorBidi" w:cstheme="majorBidi"/>
-          <w:sz w:val="32"/>
-          <w:szCs w:val="32"/>
-        </w:rPr>
-        <w:t>9</w:t>
-      </w:r>
-      <w:r>
-        <w:rPr>
-          <w:rFonts w:asciiTheme="majorBidi" w:hAnsiTheme="majorBidi" w:cstheme="majorBidi"/>
-          <w:sz w:val="32"/>
-          <w:szCs w:val="32"/>
-        </w:rPr>
-        <w:t xml:space="preserve">0 </w:t>
+        <w:t xml:space="preserve">Port 4090 </w:t>
       </w:r>
       <w:r>
         <w:rPr>
@@ -3500,7 +4005,7 @@
         <w:ind w:firstLine="720"/>
         <w:jc w:val="thaiDistribute"/>
         <w:rPr>
-          <w:rFonts w:asciiTheme="majorBidi" w:hAnsiTheme="majorBidi" w:cstheme="majorBidi" w:hint="cs"/>
+          <w:rFonts w:asciiTheme="majorBidi" w:hAnsiTheme="majorBidi" w:cstheme="majorBidi"/>
           <w:sz w:val="32"/>
           <w:szCs w:val="32"/>
           <w:cs/>
@@ -3521,7 +4026,7 @@
         <w:ind w:firstLine="720"/>
         <w:jc w:val="thaiDistribute"/>
         <w:rPr>
-          <w:rFonts w:asciiTheme="majorBidi" w:hAnsiTheme="majorBidi" w:cstheme="majorBidi" w:hint="cs"/>
+          <w:rFonts w:asciiTheme="majorBidi" w:hAnsiTheme="majorBidi" w:cstheme="majorBidi"/>
           <w:sz w:val="32"/>
           <w:szCs w:val="32"/>
           <w:cs/>
@@ -3533,7 +4038,7 @@
         <w:ind w:firstLine="720"/>
         <w:jc w:val="thaiDistribute"/>
         <w:rPr>
-          <w:rFonts w:asciiTheme="majorBidi" w:hAnsiTheme="majorBidi" w:cstheme="majorBidi" w:hint="cs"/>
+          <w:rFonts w:asciiTheme="majorBidi" w:hAnsiTheme="majorBidi" w:cstheme="majorBidi"/>
           <w:sz w:val="32"/>
           <w:szCs w:val="32"/>
         </w:rPr>

</xml_diff>

<commit_message>
cleanup folder And update document
</commit_message>
<xml_diff>
--- a/Docs/Final-document/CE65-12 คู่มือการติดตั้ง.docx
+++ b/Docs/Final-document/CE65-12 คู่มือการติดตั้ง.docx
@@ -109,16 +109,8 @@
         <w:rPr>
           <w:rFonts w:cs="Angsana New"/>
         </w:rPr>
-        <w:t xml:space="preserve"> Django, </w:t>
-      </w:r>
-      <w:proofErr w:type="spellStart"/>
-      <w:r>
-        <w:rPr>
-          <w:rFonts w:cs="Angsana New"/>
-        </w:rPr>
-        <w:t>VueJS</w:t>
-      </w:r>
-      <w:proofErr w:type="spellEnd"/>
+        <w:t xml:space="preserve"> Django, VueJS</w:t>
+      </w:r>
       <w:r>
         <w:rPr>
           <w:rFonts w:cs="Angsana New" w:hint="cs"/>
@@ -194,7 +186,6 @@
         </w:rPr>
         <w:t xml:space="preserve"> โดยมีการเรียกใช้งานผ่าน </w:t>
       </w:r>
-      <w:proofErr w:type="spellStart"/>
       <w:r>
         <w:rPr>
           <w:rFonts w:asciiTheme="majorBidi" w:hAnsiTheme="majorBidi" w:cstheme="majorBidi"/>
@@ -203,7 +194,6 @@
         </w:rPr>
         <w:t>FastAPI</w:t>
       </w:r>
-      <w:proofErr w:type="spellEnd"/>
     </w:p>
     <w:p>
       <w:pPr>
@@ -455,25 +445,7 @@
           <w:sz w:val="32"/>
           <w:szCs w:val="32"/>
         </w:rPr>
-        <w:t xml:space="preserve">clone repo </w:t>
-      </w:r>
-      <w:proofErr w:type="spellStart"/>
-      <w:r>
-        <w:rPr>
-          <w:rFonts w:asciiTheme="majorBidi" w:hAnsiTheme="majorBidi" w:cstheme="majorBidi"/>
-          <w:sz w:val="32"/>
-          <w:szCs w:val="32"/>
-        </w:rPr>
-        <w:t>github</w:t>
-      </w:r>
-      <w:proofErr w:type="spellEnd"/>
-      <w:r>
-        <w:rPr>
-          <w:rFonts w:asciiTheme="majorBidi" w:hAnsiTheme="majorBidi" w:cstheme="majorBidi"/>
-          <w:sz w:val="32"/>
-          <w:szCs w:val="32"/>
-        </w:rPr>
-        <w:t xml:space="preserve"> </w:t>
+        <w:t xml:space="preserve">clone repo github </w:t>
       </w:r>
       <w:r>
         <w:rPr>
@@ -688,101 +660,65 @@
           <w:sz w:val="32"/>
           <w:szCs w:val="32"/>
         </w:rPr>
+        <w:t xml:space="preserve"> frontend.yaml</w:t>
+      </w:r>
+      <w:r>
+        <w:rPr>
+          <w:rFonts w:asciiTheme="majorBidi" w:hAnsiTheme="majorBidi" w:cstheme="majorBidi" w:hint="cs"/>
+          <w:sz w:val="32"/>
+          <w:szCs w:val="32"/>
+          <w:cs/>
+        </w:rPr>
+        <w:t xml:space="preserve"> ที่</w:t>
+      </w:r>
+      <w:bookmarkEnd w:id="0"/>
+      <w:r>
+        <w:rPr>
+          <w:rFonts w:asciiTheme="majorBidi" w:hAnsiTheme="majorBidi" w:cstheme="majorBidi" w:hint="cs"/>
+          <w:sz w:val="32"/>
+          <w:szCs w:val="32"/>
+          <w:cs/>
+        </w:rPr>
+        <w:t>อยู่ในโฟลเดอร์</w:t>
+      </w:r>
+      <w:r>
+        <w:rPr>
+          <w:rFonts w:asciiTheme="majorBidi" w:hAnsiTheme="majorBidi" w:cstheme="majorBidi"/>
+          <w:sz w:val="32"/>
+          <w:szCs w:val="32"/>
+        </w:rPr>
+        <w:t xml:space="preserve"> IPAuTSoNS/webb/frontend.yaml</w:t>
+      </w:r>
+      <w:r>
+        <w:rPr>
+          <w:rFonts w:asciiTheme="majorBidi" w:hAnsiTheme="majorBidi" w:cstheme="majorBidi" w:hint="cs"/>
+          <w:sz w:val="32"/>
+          <w:szCs w:val="32"/>
+          <w:cs/>
+        </w:rPr>
+        <w:t xml:space="preserve"> ในการสั่งงานด้วยคำสั่ง </w:t>
+      </w:r>
+      <w:r>
+        <w:rPr>
+          <w:rFonts w:asciiTheme="majorBidi" w:hAnsiTheme="majorBidi" w:cstheme="majorBidi"/>
+          <w:color w:val="222222"/>
+          <w:sz w:val="32"/>
+          <w:szCs w:val="32"/>
+          <w:shd w:val="clear" w:color="auto" w:fill="F8F8F8"/>
+        </w:rPr>
+        <w:t>kubectl apply -f</w:t>
+      </w:r>
+      <w:r>
+        <w:rPr>
+          <w:rFonts w:asciiTheme="majorBidi" w:hAnsiTheme="majorBidi" w:cstheme="majorBidi"/>
+          <w:color w:val="222222"/>
+          <w:sz w:val="32"/>
+          <w:szCs w:val="32"/>
+          <w:shd w:val="clear" w:color="auto" w:fill="F8F8F8"/>
+          <w:cs/>
+        </w:rPr>
         <w:t xml:space="preserve"> </w:t>
       </w:r>
-      <w:proofErr w:type="spellStart"/>
-      <w:r>
-        <w:rPr>
-          <w:rFonts w:asciiTheme="majorBidi" w:hAnsiTheme="majorBidi" w:cstheme="majorBidi"/>
-          <w:sz w:val="32"/>
-          <w:szCs w:val="32"/>
-        </w:rPr>
-        <w:t>frontend.yaml</w:t>
-      </w:r>
-      <w:proofErr w:type="spellEnd"/>
-      <w:r>
-        <w:rPr>
-          <w:rFonts w:asciiTheme="majorBidi" w:hAnsiTheme="majorBidi" w:cstheme="majorBidi" w:hint="cs"/>
-          <w:sz w:val="32"/>
-          <w:szCs w:val="32"/>
-          <w:cs/>
-        </w:rPr>
-        <w:t xml:space="preserve"> ที่</w:t>
-      </w:r>
-      <w:bookmarkEnd w:id="0"/>
-      <w:r>
-        <w:rPr>
-          <w:rFonts w:asciiTheme="majorBidi" w:hAnsiTheme="majorBidi" w:cstheme="majorBidi" w:hint="cs"/>
-          <w:sz w:val="32"/>
-          <w:szCs w:val="32"/>
-          <w:cs/>
-        </w:rPr>
-        <w:t>อยู่ในโฟลเดอร์</w:t>
-      </w:r>
-      <w:r>
-        <w:rPr>
-          <w:rFonts w:asciiTheme="majorBidi" w:hAnsiTheme="majorBidi" w:cstheme="majorBidi"/>
-          <w:sz w:val="32"/>
-          <w:szCs w:val="32"/>
-        </w:rPr>
-        <w:t xml:space="preserve"> </w:t>
-      </w:r>
-      <w:proofErr w:type="spellStart"/>
-      <w:r>
-        <w:rPr>
-          <w:rFonts w:asciiTheme="majorBidi" w:hAnsiTheme="majorBidi" w:cstheme="majorBidi"/>
-          <w:sz w:val="32"/>
-          <w:szCs w:val="32"/>
-        </w:rPr>
-        <w:t>IPAuTSoNS</w:t>
-      </w:r>
-      <w:proofErr w:type="spellEnd"/>
-      <w:r>
-        <w:rPr>
-          <w:rFonts w:asciiTheme="majorBidi" w:hAnsiTheme="majorBidi" w:cstheme="majorBidi"/>
-          <w:sz w:val="32"/>
-          <w:szCs w:val="32"/>
-        </w:rPr>
-        <w:t>/</w:t>
-      </w:r>
-      <w:proofErr w:type="spellStart"/>
-      <w:r>
-        <w:rPr>
-          <w:rFonts w:asciiTheme="majorBidi" w:hAnsiTheme="majorBidi" w:cstheme="majorBidi"/>
-          <w:sz w:val="32"/>
-          <w:szCs w:val="32"/>
-        </w:rPr>
-        <w:t>webb</w:t>
-      </w:r>
-      <w:proofErr w:type="spellEnd"/>
-      <w:r>
-        <w:rPr>
-          <w:rFonts w:asciiTheme="majorBidi" w:hAnsiTheme="majorBidi" w:cstheme="majorBidi"/>
-          <w:sz w:val="32"/>
-          <w:szCs w:val="32"/>
-        </w:rPr>
-        <w:t>/</w:t>
-      </w:r>
-      <w:proofErr w:type="spellStart"/>
-      <w:r>
-        <w:rPr>
-          <w:rFonts w:asciiTheme="majorBidi" w:hAnsiTheme="majorBidi" w:cstheme="majorBidi"/>
-          <w:sz w:val="32"/>
-          <w:szCs w:val="32"/>
-        </w:rPr>
-        <w:t>frontend.yaml</w:t>
-      </w:r>
-      <w:proofErr w:type="spellEnd"/>
-      <w:r>
-        <w:rPr>
-          <w:rFonts w:asciiTheme="majorBidi" w:hAnsiTheme="majorBidi" w:cstheme="majorBidi" w:hint="cs"/>
-          <w:sz w:val="32"/>
-          <w:szCs w:val="32"/>
-          <w:cs/>
-        </w:rPr>
-        <w:t xml:space="preserve"> ในการสั่งงานด้วยคำสั่ง </w:t>
-      </w:r>
-      <w:proofErr w:type="spellStart"/>
       <w:r>
         <w:rPr>
           <w:rFonts w:asciiTheme="majorBidi" w:hAnsiTheme="majorBidi" w:cstheme="majorBidi"/>
@@ -791,52 +727,8 @@
           <w:szCs w:val="32"/>
           <w:shd w:val="clear" w:color="auto" w:fill="F8F8F8"/>
         </w:rPr>
-        <w:t>kubectl</w:t>
-      </w:r>
-      <w:proofErr w:type="spellEnd"/>
-      <w:r>
-        <w:rPr>
-          <w:rFonts w:asciiTheme="majorBidi" w:hAnsiTheme="majorBidi" w:cstheme="majorBidi"/>
-          <w:color w:val="222222"/>
-          <w:sz w:val="32"/>
-          <w:szCs w:val="32"/>
-          <w:shd w:val="clear" w:color="auto" w:fill="F8F8F8"/>
-        </w:rPr>
-        <w:t xml:space="preserve"> apply -f</w:t>
-      </w:r>
-      <w:r>
-        <w:rPr>
-          <w:rFonts w:asciiTheme="majorBidi" w:hAnsiTheme="majorBidi" w:cstheme="majorBidi"/>
-          <w:color w:val="222222"/>
-          <w:sz w:val="32"/>
-          <w:szCs w:val="32"/>
-          <w:shd w:val="clear" w:color="auto" w:fill="F8F8F8"/>
-          <w:cs/>
-        </w:rPr>
-        <w:t xml:space="preserve"> </w:t>
-      </w:r>
-      <w:r>
-        <w:rPr>
-          <w:rFonts w:asciiTheme="majorBidi" w:hAnsiTheme="majorBidi" w:cstheme="majorBidi"/>
-          <w:color w:val="222222"/>
-          <w:sz w:val="32"/>
-          <w:szCs w:val="32"/>
-          <w:shd w:val="clear" w:color="auto" w:fill="F8F8F8"/>
-        </w:rPr>
-        <w:t xml:space="preserve"> </w:t>
-      </w:r>
-      <w:proofErr w:type="spellStart"/>
-      <w:r>
-        <w:rPr>
-          <w:rFonts w:asciiTheme="majorBidi" w:hAnsiTheme="majorBidi" w:cstheme="majorBidi"/>
-          <w:color w:val="222222"/>
-          <w:sz w:val="32"/>
-          <w:szCs w:val="32"/>
-          <w:shd w:val="clear" w:color="auto" w:fill="F8F8F8"/>
-        </w:rPr>
-        <w:t>frontend.yaml</w:t>
-      </w:r>
-      <w:proofErr w:type="spellEnd"/>
+        <w:t xml:space="preserve"> frontend.yaml</w:t>
+      </w:r>
     </w:p>
     <w:p>
       <w:pPr>
@@ -914,93 +806,65 @@
           <w:sz w:val="32"/>
           <w:szCs w:val="32"/>
         </w:rPr>
+        <w:t xml:space="preserve"> backend.yaml</w:t>
+      </w:r>
+      <w:r>
+        <w:rPr>
+          <w:rFonts w:asciiTheme="majorBidi" w:hAnsiTheme="majorBidi" w:cstheme="majorBidi" w:hint="cs"/>
+          <w:sz w:val="32"/>
+          <w:szCs w:val="32"/>
+          <w:cs/>
+        </w:rPr>
+        <w:t xml:space="preserve"> ที่อยู่ในโฟลเดอร์</w:t>
+      </w:r>
+      <w:r>
+        <w:rPr>
+          <w:rFonts w:asciiTheme="majorBidi" w:hAnsiTheme="majorBidi" w:cstheme="majorBidi"/>
+          <w:sz w:val="32"/>
+          <w:szCs w:val="32"/>
+        </w:rPr>
+        <w:t xml:space="preserve"> IPAuTSoNS/webb/backend.yaml</w:t>
+      </w:r>
+      <w:r>
+        <w:rPr>
+          <w:rFonts w:asciiTheme="majorBidi" w:hAnsiTheme="majorBidi" w:cstheme="majorBidi" w:hint="cs"/>
+          <w:sz w:val="32"/>
+          <w:szCs w:val="32"/>
+          <w:cs/>
+        </w:rPr>
+        <w:t xml:space="preserve"> ในการสั่งงานด้วยคำสั่ง </w:t>
+      </w:r>
+      <w:r>
+        <w:rPr>
+          <w:rFonts w:asciiTheme="majorBidi" w:hAnsiTheme="majorBidi" w:cstheme="majorBidi"/>
+          <w:color w:val="222222"/>
+          <w:sz w:val="32"/>
+          <w:szCs w:val="32"/>
+          <w:shd w:val="clear" w:color="auto" w:fill="F8F8F8"/>
+        </w:rPr>
+        <w:t>kubectl apply -f</w:t>
+      </w:r>
+      <w:r>
+        <w:rPr>
+          <w:rFonts w:asciiTheme="majorBidi" w:hAnsiTheme="majorBidi" w:cstheme="majorBidi"/>
+          <w:color w:val="222222"/>
+          <w:sz w:val="32"/>
+          <w:szCs w:val="32"/>
+          <w:shd w:val="clear" w:color="auto" w:fill="F8F8F8"/>
+          <w:cs/>
+        </w:rPr>
         <w:t xml:space="preserve"> </w:t>
       </w:r>
-      <w:proofErr w:type="spellStart"/>
-      <w:proofErr w:type="gramStart"/>
-      <w:r>
-        <w:rPr>
-          <w:rFonts w:asciiTheme="majorBidi" w:hAnsiTheme="majorBidi" w:cstheme="majorBidi"/>
-          <w:sz w:val="32"/>
-          <w:szCs w:val="32"/>
-        </w:rPr>
-        <w:t>backend.yaml</w:t>
-      </w:r>
-      <w:proofErr w:type="spellEnd"/>
-      <w:proofErr w:type="gramEnd"/>
-      <w:r>
-        <w:rPr>
-          <w:rFonts w:asciiTheme="majorBidi" w:hAnsiTheme="majorBidi" w:cstheme="majorBidi" w:hint="cs"/>
-          <w:sz w:val="32"/>
-          <w:szCs w:val="32"/>
-          <w:cs/>
-        </w:rPr>
-        <w:t xml:space="preserve"> ที่อยู่ในโฟลเดอร์</w:t>
-      </w:r>
-      <w:r>
-        <w:rPr>
-          <w:rFonts w:asciiTheme="majorBidi" w:hAnsiTheme="majorBidi" w:cstheme="majorBidi"/>
-          <w:sz w:val="32"/>
-          <w:szCs w:val="32"/>
+      <w:r>
+        <w:rPr>
+          <w:rFonts w:asciiTheme="majorBidi" w:hAnsiTheme="majorBidi" w:cstheme="majorBidi"/>
+          <w:color w:val="222222"/>
+          <w:sz w:val="32"/>
+          <w:szCs w:val="32"/>
+          <w:shd w:val="clear" w:color="auto" w:fill="F8F8F8"/>
         </w:rPr>
         <w:t xml:space="preserve"> </w:t>
       </w:r>
-      <w:proofErr w:type="spellStart"/>
-      <w:r>
-        <w:rPr>
-          <w:rFonts w:asciiTheme="majorBidi" w:hAnsiTheme="majorBidi" w:cstheme="majorBidi"/>
-          <w:sz w:val="32"/>
-          <w:szCs w:val="32"/>
-        </w:rPr>
-        <w:t>IPAuTSoNS</w:t>
-      </w:r>
-      <w:proofErr w:type="spellEnd"/>
-      <w:r>
-        <w:rPr>
-          <w:rFonts w:asciiTheme="majorBidi" w:hAnsiTheme="majorBidi" w:cstheme="majorBidi"/>
-          <w:sz w:val="32"/>
-          <w:szCs w:val="32"/>
-        </w:rPr>
-        <w:t>/</w:t>
-      </w:r>
-      <w:proofErr w:type="spellStart"/>
-      <w:r>
-        <w:rPr>
-          <w:rFonts w:asciiTheme="majorBidi" w:hAnsiTheme="majorBidi" w:cstheme="majorBidi"/>
-          <w:sz w:val="32"/>
-          <w:szCs w:val="32"/>
-        </w:rPr>
-        <w:t>webb</w:t>
-      </w:r>
-      <w:proofErr w:type="spellEnd"/>
-      <w:r>
-        <w:rPr>
-          <w:rFonts w:asciiTheme="majorBidi" w:hAnsiTheme="majorBidi" w:cstheme="majorBidi"/>
-          <w:sz w:val="32"/>
-          <w:szCs w:val="32"/>
-        </w:rPr>
-        <w:t>/</w:t>
-      </w:r>
-      <w:proofErr w:type="spellStart"/>
-      <w:r>
-        <w:rPr>
-          <w:rFonts w:asciiTheme="majorBidi" w:hAnsiTheme="majorBidi" w:cstheme="majorBidi"/>
-          <w:sz w:val="32"/>
-          <w:szCs w:val="32"/>
-        </w:rPr>
-        <w:t>backend.yaml</w:t>
-      </w:r>
-      <w:proofErr w:type="spellEnd"/>
-      <w:r>
-        <w:rPr>
-          <w:rFonts w:asciiTheme="majorBidi" w:hAnsiTheme="majorBidi" w:cstheme="majorBidi" w:hint="cs"/>
-          <w:sz w:val="32"/>
-          <w:szCs w:val="32"/>
-          <w:cs/>
-        </w:rPr>
-        <w:t xml:space="preserve"> ในการสั่งงานด้วยคำสั่ง </w:t>
-      </w:r>
-      <w:proofErr w:type="spellStart"/>
       <w:r>
         <w:rPr>
           <w:rFonts w:asciiTheme="majorBidi" w:hAnsiTheme="majorBidi" w:cstheme="majorBidi"/>
@@ -1009,9 +873,8 @@
           <w:szCs w:val="32"/>
           <w:shd w:val="clear" w:color="auto" w:fill="F8F8F8"/>
         </w:rPr>
-        <w:t>kubectl</w:t>
-      </w:r>
-      <w:proofErr w:type="spellEnd"/>
+        <w:t>backend</w:t>
+      </w:r>
       <w:r>
         <w:rPr>
           <w:rFonts w:asciiTheme="majorBidi" w:hAnsiTheme="majorBidi" w:cstheme="majorBidi"/>
@@ -1020,51 +883,8 @@
           <w:szCs w:val="32"/>
           <w:shd w:val="clear" w:color="auto" w:fill="F8F8F8"/>
         </w:rPr>
-        <w:t xml:space="preserve"> apply -f</w:t>
-      </w:r>
-      <w:r>
-        <w:rPr>
-          <w:rFonts w:asciiTheme="majorBidi" w:hAnsiTheme="majorBidi" w:cstheme="majorBidi"/>
-          <w:color w:val="222222"/>
-          <w:sz w:val="32"/>
-          <w:szCs w:val="32"/>
-          <w:shd w:val="clear" w:color="auto" w:fill="F8F8F8"/>
-          <w:cs/>
-        </w:rPr>
-        <w:t xml:space="preserve"> </w:t>
-      </w:r>
-      <w:r>
-        <w:rPr>
-          <w:rFonts w:asciiTheme="majorBidi" w:hAnsiTheme="majorBidi" w:cstheme="majorBidi"/>
-          <w:color w:val="222222"/>
-          <w:sz w:val="32"/>
-          <w:szCs w:val="32"/>
-          <w:shd w:val="clear" w:color="auto" w:fill="F8F8F8"/>
-        </w:rPr>
-        <w:t xml:space="preserve"> </w:t>
-      </w:r>
-      <w:proofErr w:type="spellStart"/>
-      <w:r>
-        <w:rPr>
-          <w:rFonts w:asciiTheme="majorBidi" w:hAnsiTheme="majorBidi" w:cstheme="majorBidi"/>
-          <w:color w:val="222222"/>
-          <w:sz w:val="32"/>
-          <w:szCs w:val="32"/>
-          <w:shd w:val="clear" w:color="auto" w:fill="F8F8F8"/>
-        </w:rPr>
-        <w:t>backend</w:t>
-      </w:r>
-      <w:r>
-        <w:rPr>
-          <w:rFonts w:asciiTheme="majorBidi" w:hAnsiTheme="majorBidi" w:cstheme="majorBidi"/>
-          <w:color w:val="222222"/>
-          <w:sz w:val="32"/>
-          <w:szCs w:val="32"/>
-          <w:shd w:val="clear" w:color="auto" w:fill="F8F8F8"/>
-        </w:rPr>
         <w:t>.yaml</w:t>
       </w:r>
-      <w:proofErr w:type="spellEnd"/>
       <w:r>
         <w:rPr>
           <w:rFonts w:asciiTheme="majorBidi" w:hAnsiTheme="majorBidi" w:cstheme="majorBidi"/>
@@ -1291,118 +1111,92 @@
           <w:sz w:val="32"/>
           <w:szCs w:val="32"/>
         </w:rPr>
-        <w:t xml:space="preserve"> frontend-</w:t>
-      </w:r>
-      <w:proofErr w:type="spellStart"/>
-      <w:proofErr w:type="gramStart"/>
-      <w:r>
-        <w:rPr>
-          <w:rFonts w:asciiTheme="majorBidi" w:hAnsiTheme="majorBidi" w:cstheme="majorBidi"/>
-          <w:sz w:val="32"/>
-          <w:szCs w:val="32"/>
-        </w:rPr>
-        <w:t>serive.yaml</w:t>
-      </w:r>
-      <w:proofErr w:type="spellEnd"/>
-      <w:proofErr w:type="gramEnd"/>
-      <w:r>
-        <w:rPr>
-          <w:rFonts w:asciiTheme="majorBidi" w:hAnsiTheme="majorBidi" w:cstheme="majorBidi"/>
-          <w:sz w:val="32"/>
-          <w:szCs w:val="32"/>
+        <w:t xml:space="preserve"> frontend-serive.yaml </w:t>
+      </w:r>
+      <w:r>
+        <w:rPr>
+          <w:rFonts w:asciiTheme="majorBidi" w:hAnsiTheme="majorBidi" w:cstheme="majorBidi" w:hint="cs"/>
+          <w:sz w:val="32"/>
+          <w:szCs w:val="32"/>
+          <w:cs/>
+        </w:rPr>
+        <w:t xml:space="preserve">และ </w:t>
+      </w:r>
+      <w:r>
+        <w:rPr>
+          <w:rFonts w:asciiTheme="majorBidi" w:hAnsiTheme="majorBidi" w:cstheme="majorBidi"/>
+          <w:sz w:val="32"/>
+          <w:szCs w:val="32"/>
+        </w:rPr>
+        <w:t>backend-service.yaml</w:t>
+      </w:r>
+      <w:r>
+        <w:rPr>
+          <w:rFonts w:asciiTheme="majorBidi" w:hAnsiTheme="majorBidi" w:cstheme="majorBidi" w:hint="cs"/>
+          <w:sz w:val="32"/>
+          <w:szCs w:val="32"/>
+          <w:cs/>
+        </w:rPr>
+        <w:t xml:space="preserve"> ในโฟลเดอร์</w:t>
+      </w:r>
+      <w:r>
+        <w:rPr>
+          <w:rFonts w:asciiTheme="majorBidi" w:hAnsiTheme="majorBidi" w:cstheme="majorBidi"/>
+          <w:sz w:val="32"/>
+          <w:szCs w:val="32"/>
+        </w:rPr>
+        <w:t xml:space="preserve"> IPAuTSoNS/webb/</w:t>
+      </w:r>
+      <w:r>
+        <w:rPr>
+          <w:rFonts w:asciiTheme="majorBidi" w:hAnsiTheme="majorBidi" w:cstheme="majorBidi" w:hint="cs"/>
+          <w:sz w:val="32"/>
+          <w:szCs w:val="32"/>
+          <w:cs/>
+        </w:rPr>
+        <w:t xml:space="preserve"> โดยมีคำสั่งดังนี้ </w:t>
+      </w:r>
+      <w:r>
+        <w:rPr>
+          <w:rFonts w:asciiTheme="majorBidi" w:hAnsiTheme="majorBidi" w:cstheme="majorBidi"/>
+          <w:color w:val="222222"/>
+          <w:sz w:val="32"/>
+          <w:szCs w:val="32"/>
+          <w:shd w:val="clear" w:color="auto" w:fill="F8F8F8"/>
+        </w:rPr>
+        <w:t>kubectl apply -f</w:t>
+      </w:r>
+      <w:r>
+        <w:rPr>
+          <w:rFonts w:asciiTheme="majorBidi" w:hAnsiTheme="majorBidi" w:cstheme="majorBidi"/>
+          <w:color w:val="222222"/>
+          <w:sz w:val="32"/>
+          <w:szCs w:val="32"/>
+          <w:shd w:val="clear" w:color="auto" w:fill="F8F8F8"/>
+        </w:rPr>
+        <w:t xml:space="preserve"> frontend-service.yaml</w:t>
+      </w:r>
+      <w:r>
+        <w:rPr>
+          <w:rFonts w:asciiTheme="majorBidi" w:hAnsiTheme="majorBidi" w:cstheme="majorBidi"/>
+          <w:color w:val="222222"/>
+          <w:sz w:val="32"/>
+          <w:szCs w:val="32"/>
+          <w:shd w:val="clear" w:color="auto" w:fill="F8F8F8"/>
+          <w:cs/>
         </w:rPr>
         <w:t xml:space="preserve"> </w:t>
       </w:r>
       <w:r>
         <w:rPr>
-          <w:rFonts w:asciiTheme="majorBidi" w:hAnsiTheme="majorBidi" w:cstheme="majorBidi" w:hint="cs"/>
-          <w:sz w:val="32"/>
-          <w:szCs w:val="32"/>
-          <w:cs/>
-        </w:rPr>
-        <w:t xml:space="preserve">และ </w:t>
-      </w:r>
-      <w:r>
-        <w:rPr>
-          <w:rFonts w:asciiTheme="majorBidi" w:hAnsiTheme="majorBidi" w:cstheme="majorBidi"/>
-          <w:sz w:val="32"/>
-          <w:szCs w:val="32"/>
-        </w:rPr>
-        <w:t>backend-</w:t>
-      </w:r>
-      <w:proofErr w:type="spellStart"/>
-      <w:r>
-        <w:rPr>
-          <w:rFonts w:asciiTheme="majorBidi" w:hAnsiTheme="majorBidi" w:cstheme="majorBidi"/>
-          <w:sz w:val="32"/>
-          <w:szCs w:val="32"/>
-        </w:rPr>
-        <w:t>service.yaml</w:t>
-      </w:r>
-      <w:proofErr w:type="spellEnd"/>
-      <w:r>
-        <w:rPr>
-          <w:rFonts w:asciiTheme="majorBidi" w:hAnsiTheme="majorBidi" w:cstheme="majorBidi" w:hint="cs"/>
-          <w:sz w:val="32"/>
-          <w:szCs w:val="32"/>
-          <w:cs/>
-        </w:rPr>
-        <w:t xml:space="preserve"> ในโฟลเดอร์</w:t>
-      </w:r>
-      <w:r>
-        <w:rPr>
-          <w:rFonts w:asciiTheme="majorBidi" w:hAnsiTheme="majorBidi" w:cstheme="majorBidi"/>
-          <w:sz w:val="32"/>
-          <w:szCs w:val="32"/>
+          <w:rFonts w:asciiTheme="majorBidi" w:hAnsiTheme="majorBidi" w:cstheme="majorBidi"/>
+          <w:color w:val="222222"/>
+          <w:sz w:val="32"/>
+          <w:szCs w:val="32"/>
+          <w:shd w:val="clear" w:color="auto" w:fill="F8F8F8"/>
         </w:rPr>
         <w:t xml:space="preserve"> </w:t>
       </w:r>
-      <w:proofErr w:type="spellStart"/>
-      <w:r>
-        <w:rPr>
-          <w:rFonts w:asciiTheme="majorBidi" w:hAnsiTheme="majorBidi" w:cstheme="majorBidi"/>
-          <w:sz w:val="32"/>
-          <w:szCs w:val="32"/>
-        </w:rPr>
-        <w:t>IPAuTSoNS</w:t>
-      </w:r>
-      <w:proofErr w:type="spellEnd"/>
-      <w:r>
-        <w:rPr>
-          <w:rFonts w:asciiTheme="majorBidi" w:hAnsiTheme="majorBidi" w:cstheme="majorBidi"/>
-          <w:sz w:val="32"/>
-          <w:szCs w:val="32"/>
-        </w:rPr>
-        <w:t>/</w:t>
-      </w:r>
-      <w:proofErr w:type="spellStart"/>
-      <w:r>
-        <w:rPr>
-          <w:rFonts w:asciiTheme="majorBidi" w:hAnsiTheme="majorBidi" w:cstheme="majorBidi"/>
-          <w:sz w:val="32"/>
-          <w:szCs w:val="32"/>
-        </w:rPr>
-        <w:t>webb</w:t>
-      </w:r>
-      <w:proofErr w:type="spellEnd"/>
-      <w:r>
-        <w:rPr>
-          <w:rFonts w:asciiTheme="majorBidi" w:hAnsiTheme="majorBidi" w:cstheme="majorBidi"/>
-          <w:sz w:val="32"/>
-          <w:szCs w:val="32"/>
-        </w:rPr>
-        <w:t>/</w:t>
-      </w:r>
-      <w:r>
-        <w:rPr>
-          <w:rFonts w:asciiTheme="majorBidi" w:hAnsiTheme="majorBidi" w:cstheme="majorBidi" w:hint="cs"/>
-          <w:sz w:val="32"/>
-          <w:szCs w:val="32"/>
-          <w:cs/>
-        </w:rPr>
-        <w:t xml:space="preserve"> โดยมีคำสั่งดังนี้ </w:t>
-      </w:r>
-      <w:proofErr w:type="spellStart"/>
       <w:r>
         <w:rPr>
           <w:rFonts w:asciiTheme="majorBidi" w:hAnsiTheme="majorBidi" w:cstheme="majorBidi"/>
@@ -1411,9 +1205,8 @@
           <w:szCs w:val="32"/>
           <w:shd w:val="clear" w:color="auto" w:fill="F8F8F8"/>
         </w:rPr>
-        <w:t>kubectl</w:t>
-      </w:r>
-      <w:proofErr w:type="spellEnd"/>
+        <w:t>backend-service</w:t>
+      </w:r>
       <w:r>
         <w:rPr>
           <w:rFonts w:asciiTheme="majorBidi" w:hAnsiTheme="majorBidi" w:cstheme="majorBidi"/>
@@ -1422,83 +1215,8 @@
           <w:szCs w:val="32"/>
           <w:shd w:val="clear" w:color="auto" w:fill="F8F8F8"/>
         </w:rPr>
-        <w:t xml:space="preserve"> apply -f</w:t>
-      </w:r>
-      <w:r>
-        <w:rPr>
-          <w:rFonts w:asciiTheme="majorBidi" w:hAnsiTheme="majorBidi" w:cstheme="majorBidi"/>
-          <w:color w:val="222222"/>
-          <w:sz w:val="32"/>
-          <w:szCs w:val="32"/>
-          <w:shd w:val="clear" w:color="auto" w:fill="F8F8F8"/>
-        </w:rPr>
-        <w:t xml:space="preserve"> frontend-</w:t>
-      </w:r>
-      <w:proofErr w:type="spellStart"/>
-      <w:r>
-        <w:rPr>
-          <w:rFonts w:asciiTheme="majorBidi" w:hAnsiTheme="majorBidi" w:cstheme="majorBidi"/>
-          <w:color w:val="222222"/>
-          <w:sz w:val="32"/>
-          <w:szCs w:val="32"/>
-          <w:shd w:val="clear" w:color="auto" w:fill="F8F8F8"/>
-        </w:rPr>
-        <w:t>service.yaml</w:t>
-      </w:r>
-      <w:proofErr w:type="spellEnd"/>
-      <w:r>
-        <w:rPr>
-          <w:rFonts w:asciiTheme="majorBidi" w:hAnsiTheme="majorBidi" w:cstheme="majorBidi"/>
-          <w:color w:val="222222"/>
-          <w:sz w:val="32"/>
-          <w:szCs w:val="32"/>
-          <w:shd w:val="clear" w:color="auto" w:fill="F8F8F8"/>
-          <w:cs/>
-        </w:rPr>
-        <w:t xml:space="preserve"> </w:t>
-      </w:r>
-      <w:r>
-        <w:rPr>
-          <w:rFonts w:asciiTheme="majorBidi" w:hAnsiTheme="majorBidi" w:cstheme="majorBidi"/>
-          <w:color w:val="222222"/>
-          <w:sz w:val="32"/>
-          <w:szCs w:val="32"/>
-          <w:shd w:val="clear" w:color="auto" w:fill="F8F8F8"/>
-        </w:rPr>
-        <w:t xml:space="preserve"> </w:t>
-      </w:r>
-      <w:r>
-        <w:rPr>
-          <w:rFonts w:asciiTheme="majorBidi" w:hAnsiTheme="majorBidi" w:cstheme="majorBidi"/>
-          <w:color w:val="222222"/>
-          <w:sz w:val="32"/>
-          <w:szCs w:val="32"/>
-          <w:shd w:val="clear" w:color="auto" w:fill="F8F8F8"/>
-        </w:rPr>
-        <w:t>backend-</w:t>
-      </w:r>
-      <w:proofErr w:type="spellStart"/>
-      <w:r>
-        <w:rPr>
-          <w:rFonts w:asciiTheme="majorBidi" w:hAnsiTheme="majorBidi" w:cstheme="majorBidi"/>
-          <w:color w:val="222222"/>
-          <w:sz w:val="32"/>
-          <w:szCs w:val="32"/>
-          <w:shd w:val="clear" w:color="auto" w:fill="F8F8F8"/>
-        </w:rPr>
-        <w:t>service</w:t>
-      </w:r>
-      <w:r>
-        <w:rPr>
-          <w:rFonts w:asciiTheme="majorBidi" w:hAnsiTheme="majorBidi" w:cstheme="majorBidi"/>
-          <w:color w:val="222222"/>
-          <w:sz w:val="32"/>
-          <w:szCs w:val="32"/>
-          <w:shd w:val="clear" w:color="auto" w:fill="F8F8F8"/>
-        </w:rPr>
         <w:t>.yaml</w:t>
       </w:r>
-      <w:proofErr w:type="spellEnd"/>
     </w:p>
     <w:p>
       <w:pPr>
@@ -1977,91 +1695,73 @@
           <w:sz w:val="32"/>
           <w:szCs w:val="32"/>
         </w:rPr>
+        <w:t xml:space="preserve"> basicapi.yaml</w:t>
+      </w:r>
+      <w:r>
+        <w:rPr>
+          <w:rFonts w:asciiTheme="majorBidi" w:hAnsiTheme="majorBidi" w:cstheme="majorBidi" w:hint="cs"/>
+          <w:sz w:val="32"/>
+          <w:szCs w:val="32"/>
+          <w:cs/>
+        </w:rPr>
+        <w:t xml:space="preserve"> ที่อยู่ในโฟลเดอร์</w:t>
+      </w:r>
+      <w:r>
+        <w:rPr>
+          <w:rFonts w:asciiTheme="majorBidi" w:hAnsiTheme="majorBidi" w:cstheme="majorBidi"/>
+          <w:sz w:val="32"/>
+          <w:szCs w:val="32"/>
+        </w:rPr>
+        <w:t xml:space="preserve"> IPAuTSoNS/webb/basicapi.yaml</w:t>
+      </w:r>
+      <w:r>
+        <w:rPr>
+          <w:rFonts w:asciiTheme="majorBidi" w:hAnsiTheme="majorBidi" w:cstheme="majorBidi" w:hint="cs"/>
+          <w:sz w:val="32"/>
+          <w:szCs w:val="32"/>
+          <w:cs/>
+        </w:rPr>
+        <w:t xml:space="preserve"> ในการสั่งงานด้วยคำสั่ง </w:t>
+      </w:r>
+      <w:r>
+        <w:rPr>
+          <w:rFonts w:asciiTheme="majorBidi" w:hAnsiTheme="majorBidi" w:cstheme="majorBidi"/>
+          <w:color w:val="222222"/>
+          <w:sz w:val="32"/>
+          <w:szCs w:val="32"/>
+          <w:shd w:val="clear" w:color="auto" w:fill="F8F8F8"/>
+        </w:rPr>
+        <w:t>kubectl apply -f</w:t>
+      </w:r>
+      <w:r>
+        <w:rPr>
+          <w:rFonts w:asciiTheme="majorBidi" w:hAnsiTheme="majorBidi" w:cstheme="majorBidi"/>
+          <w:color w:val="222222"/>
+          <w:sz w:val="32"/>
+          <w:szCs w:val="32"/>
+          <w:shd w:val="clear" w:color="auto" w:fill="F8F8F8"/>
+          <w:cs/>
+        </w:rPr>
         <w:t xml:space="preserve"> </w:t>
       </w:r>
-      <w:proofErr w:type="spellStart"/>
-      <w:r>
-        <w:rPr>
-          <w:rFonts w:asciiTheme="majorBidi" w:hAnsiTheme="majorBidi" w:cstheme="majorBidi"/>
-          <w:sz w:val="32"/>
-          <w:szCs w:val="32"/>
-        </w:rPr>
-        <w:t>basicapi.yaml</w:t>
-      </w:r>
-      <w:proofErr w:type="spellEnd"/>
-      <w:r>
-        <w:rPr>
-          <w:rFonts w:asciiTheme="majorBidi" w:hAnsiTheme="majorBidi" w:cstheme="majorBidi" w:hint="cs"/>
-          <w:sz w:val="32"/>
-          <w:szCs w:val="32"/>
-          <w:cs/>
-        </w:rPr>
-        <w:t xml:space="preserve"> ที่อยู่ในโฟลเดอร์</w:t>
-      </w:r>
-      <w:r>
-        <w:rPr>
-          <w:rFonts w:asciiTheme="majorBidi" w:hAnsiTheme="majorBidi" w:cstheme="majorBidi"/>
-          <w:sz w:val="32"/>
-          <w:szCs w:val="32"/>
+      <w:r>
+        <w:rPr>
+          <w:rFonts w:asciiTheme="majorBidi" w:hAnsiTheme="majorBidi" w:cstheme="majorBidi"/>
+          <w:color w:val="222222"/>
+          <w:sz w:val="32"/>
+          <w:szCs w:val="32"/>
+          <w:shd w:val="clear" w:color="auto" w:fill="F8F8F8"/>
         </w:rPr>
         <w:t xml:space="preserve"> </w:t>
       </w:r>
-      <w:proofErr w:type="spellStart"/>
-      <w:r>
-        <w:rPr>
-          <w:rFonts w:asciiTheme="majorBidi" w:hAnsiTheme="majorBidi" w:cstheme="majorBidi"/>
-          <w:sz w:val="32"/>
-          <w:szCs w:val="32"/>
-        </w:rPr>
-        <w:t>IPAuTSoNS</w:t>
-      </w:r>
-      <w:proofErr w:type="spellEnd"/>
-      <w:r>
-        <w:rPr>
-          <w:rFonts w:asciiTheme="majorBidi" w:hAnsiTheme="majorBidi" w:cstheme="majorBidi"/>
-          <w:sz w:val="32"/>
-          <w:szCs w:val="32"/>
-        </w:rPr>
-        <w:t>/</w:t>
-      </w:r>
-      <w:proofErr w:type="spellStart"/>
-      <w:r>
-        <w:rPr>
-          <w:rFonts w:asciiTheme="majorBidi" w:hAnsiTheme="majorBidi" w:cstheme="majorBidi"/>
-          <w:sz w:val="32"/>
-          <w:szCs w:val="32"/>
-        </w:rPr>
-        <w:t>webb</w:t>
-      </w:r>
-      <w:proofErr w:type="spellEnd"/>
-      <w:r>
-        <w:rPr>
-          <w:rFonts w:asciiTheme="majorBidi" w:hAnsiTheme="majorBidi" w:cstheme="majorBidi"/>
-          <w:sz w:val="32"/>
-          <w:szCs w:val="32"/>
-        </w:rPr>
-        <w:t>/</w:t>
-      </w:r>
-      <w:proofErr w:type="spellStart"/>
-      <w:r>
-        <w:rPr>
-          <w:rFonts w:asciiTheme="majorBidi" w:hAnsiTheme="majorBidi" w:cstheme="majorBidi"/>
-          <w:sz w:val="32"/>
-          <w:szCs w:val="32"/>
-        </w:rPr>
-        <w:t>basicapi.yaml</w:t>
-      </w:r>
-      <w:proofErr w:type="spellEnd"/>
-      <w:r>
-        <w:rPr>
-          <w:rFonts w:asciiTheme="majorBidi" w:hAnsiTheme="majorBidi" w:cstheme="majorBidi" w:hint="cs"/>
-          <w:sz w:val="32"/>
-          <w:szCs w:val="32"/>
-          <w:cs/>
-        </w:rPr>
-        <w:t xml:space="preserve"> ในการสั่งงานด้วยคำสั่ง </w:t>
-      </w:r>
-      <w:proofErr w:type="spellStart"/>
+      <w:r>
+        <w:rPr>
+          <w:rFonts w:asciiTheme="majorBidi" w:hAnsiTheme="majorBidi" w:cstheme="majorBidi"/>
+          <w:sz w:val="32"/>
+          <w:szCs w:val="32"/>
+        </w:rPr>
+        <w:t>basicapi</w:t>
+      </w:r>
       <w:r>
         <w:rPr>
           <w:rFonts w:asciiTheme="majorBidi" w:hAnsiTheme="majorBidi" w:cstheme="majorBidi"/>
@@ -2070,60 +1770,8 @@
           <w:szCs w:val="32"/>
           <w:shd w:val="clear" w:color="auto" w:fill="F8F8F8"/>
         </w:rPr>
-        <w:t>kubectl</w:t>
-      </w:r>
-      <w:proofErr w:type="spellEnd"/>
-      <w:r>
-        <w:rPr>
-          <w:rFonts w:asciiTheme="majorBidi" w:hAnsiTheme="majorBidi" w:cstheme="majorBidi"/>
-          <w:color w:val="222222"/>
-          <w:sz w:val="32"/>
-          <w:szCs w:val="32"/>
-          <w:shd w:val="clear" w:color="auto" w:fill="F8F8F8"/>
-        </w:rPr>
-        <w:t xml:space="preserve"> apply -f</w:t>
-      </w:r>
-      <w:r>
-        <w:rPr>
-          <w:rFonts w:asciiTheme="majorBidi" w:hAnsiTheme="majorBidi" w:cstheme="majorBidi"/>
-          <w:color w:val="222222"/>
-          <w:sz w:val="32"/>
-          <w:szCs w:val="32"/>
-          <w:shd w:val="clear" w:color="auto" w:fill="F8F8F8"/>
-          <w:cs/>
-        </w:rPr>
-        <w:t xml:space="preserve"> </w:t>
-      </w:r>
-      <w:r>
-        <w:rPr>
-          <w:rFonts w:asciiTheme="majorBidi" w:hAnsiTheme="majorBidi" w:cstheme="majorBidi"/>
-          <w:color w:val="222222"/>
-          <w:sz w:val="32"/>
-          <w:szCs w:val="32"/>
-          <w:shd w:val="clear" w:color="auto" w:fill="F8F8F8"/>
-        </w:rPr>
-        <w:t xml:space="preserve"> </w:t>
-      </w:r>
-      <w:proofErr w:type="spellStart"/>
-      <w:r>
-        <w:rPr>
-          <w:rFonts w:asciiTheme="majorBidi" w:hAnsiTheme="majorBidi" w:cstheme="majorBidi"/>
-          <w:sz w:val="32"/>
-          <w:szCs w:val="32"/>
-        </w:rPr>
-        <w:t>basicapi</w:t>
-      </w:r>
-      <w:r>
-        <w:rPr>
-          <w:rFonts w:asciiTheme="majorBidi" w:hAnsiTheme="majorBidi" w:cstheme="majorBidi"/>
-          <w:color w:val="222222"/>
-          <w:sz w:val="32"/>
-          <w:szCs w:val="32"/>
-          <w:shd w:val="clear" w:color="auto" w:fill="F8F8F8"/>
-        </w:rPr>
         <w:t>.yaml</w:t>
       </w:r>
-      <w:proofErr w:type="spellEnd"/>
     </w:p>
     <w:p>
       <w:pPr>
@@ -2218,93 +1866,73 @@
           <w:sz w:val="32"/>
           <w:szCs w:val="32"/>
         </w:rPr>
+        <w:t xml:space="preserve"> yoloapi.yaml</w:t>
+      </w:r>
+      <w:r>
+        <w:rPr>
+          <w:rFonts w:asciiTheme="majorBidi" w:hAnsiTheme="majorBidi" w:cstheme="majorBidi" w:hint="cs"/>
+          <w:sz w:val="32"/>
+          <w:szCs w:val="32"/>
+          <w:cs/>
+        </w:rPr>
+        <w:t xml:space="preserve"> ที่อยู่ในโฟลเดอร์</w:t>
+      </w:r>
+      <w:r>
+        <w:rPr>
+          <w:rFonts w:asciiTheme="majorBidi" w:hAnsiTheme="majorBidi" w:cstheme="majorBidi"/>
+          <w:sz w:val="32"/>
+          <w:szCs w:val="32"/>
+        </w:rPr>
+        <w:t xml:space="preserve"> IPAuTSoNS/webb/yoloapi.yaml</w:t>
+      </w:r>
+      <w:r>
+        <w:rPr>
+          <w:rFonts w:asciiTheme="majorBidi" w:hAnsiTheme="majorBidi" w:cstheme="majorBidi" w:hint="cs"/>
+          <w:sz w:val="32"/>
+          <w:szCs w:val="32"/>
+          <w:cs/>
+        </w:rPr>
+        <w:t xml:space="preserve"> ในการสั่งงานด้วยคำสั่ง </w:t>
+      </w:r>
+      <w:r>
+        <w:rPr>
+          <w:rFonts w:asciiTheme="majorBidi" w:hAnsiTheme="majorBidi" w:cstheme="majorBidi"/>
+          <w:color w:val="222222"/>
+          <w:sz w:val="32"/>
+          <w:szCs w:val="32"/>
+          <w:shd w:val="clear" w:color="auto" w:fill="F8F8F8"/>
+        </w:rPr>
+        <w:t>kubectl apply -f</w:t>
+      </w:r>
+      <w:r>
+        <w:rPr>
+          <w:rFonts w:asciiTheme="majorBidi" w:hAnsiTheme="majorBidi" w:cstheme="majorBidi"/>
+          <w:color w:val="222222"/>
+          <w:sz w:val="32"/>
+          <w:szCs w:val="32"/>
+          <w:shd w:val="clear" w:color="auto" w:fill="F8F8F8"/>
+          <w:cs/>
+        </w:rPr>
         <w:t xml:space="preserve"> </w:t>
       </w:r>
-      <w:proofErr w:type="spellStart"/>
-      <w:proofErr w:type="gramStart"/>
-      <w:r>
-        <w:rPr>
-          <w:rFonts w:asciiTheme="majorBidi" w:hAnsiTheme="majorBidi" w:cstheme="majorBidi"/>
-          <w:sz w:val="32"/>
-          <w:szCs w:val="32"/>
-        </w:rPr>
-        <w:t>yoloapi.yaml</w:t>
-      </w:r>
-      <w:proofErr w:type="spellEnd"/>
-      <w:proofErr w:type="gramEnd"/>
-      <w:r>
-        <w:rPr>
-          <w:rFonts w:asciiTheme="majorBidi" w:hAnsiTheme="majorBidi" w:cstheme="majorBidi" w:hint="cs"/>
-          <w:sz w:val="32"/>
-          <w:szCs w:val="32"/>
-          <w:cs/>
-        </w:rPr>
-        <w:t xml:space="preserve"> ที่อยู่ในโฟลเดอร์</w:t>
-      </w:r>
-      <w:r>
-        <w:rPr>
-          <w:rFonts w:asciiTheme="majorBidi" w:hAnsiTheme="majorBidi" w:cstheme="majorBidi"/>
-          <w:sz w:val="32"/>
-          <w:szCs w:val="32"/>
+      <w:r>
+        <w:rPr>
+          <w:rFonts w:asciiTheme="majorBidi" w:hAnsiTheme="majorBidi" w:cstheme="majorBidi"/>
+          <w:color w:val="222222"/>
+          <w:sz w:val="32"/>
+          <w:szCs w:val="32"/>
+          <w:shd w:val="clear" w:color="auto" w:fill="F8F8F8"/>
         </w:rPr>
         <w:t xml:space="preserve"> </w:t>
       </w:r>
-      <w:proofErr w:type="spellStart"/>
-      <w:r>
-        <w:rPr>
-          <w:rFonts w:asciiTheme="majorBidi" w:hAnsiTheme="majorBidi" w:cstheme="majorBidi"/>
-          <w:sz w:val="32"/>
-          <w:szCs w:val="32"/>
-        </w:rPr>
-        <w:t>IPAuTSoNS</w:t>
-      </w:r>
-      <w:proofErr w:type="spellEnd"/>
-      <w:r>
-        <w:rPr>
-          <w:rFonts w:asciiTheme="majorBidi" w:hAnsiTheme="majorBidi" w:cstheme="majorBidi"/>
-          <w:sz w:val="32"/>
-          <w:szCs w:val="32"/>
-        </w:rPr>
-        <w:t>/</w:t>
-      </w:r>
-      <w:proofErr w:type="spellStart"/>
-      <w:r>
-        <w:rPr>
-          <w:rFonts w:asciiTheme="majorBidi" w:hAnsiTheme="majorBidi" w:cstheme="majorBidi"/>
-          <w:sz w:val="32"/>
-          <w:szCs w:val="32"/>
-        </w:rPr>
-        <w:t>webb</w:t>
-      </w:r>
-      <w:proofErr w:type="spellEnd"/>
-      <w:r>
-        <w:rPr>
-          <w:rFonts w:asciiTheme="majorBidi" w:hAnsiTheme="majorBidi" w:cstheme="majorBidi"/>
-          <w:sz w:val="32"/>
-          <w:szCs w:val="32"/>
-        </w:rPr>
-        <w:t>/</w:t>
-      </w:r>
-      <w:proofErr w:type="spellStart"/>
-      <w:r>
-        <w:rPr>
-          <w:rFonts w:asciiTheme="majorBidi" w:hAnsiTheme="majorBidi" w:cstheme="majorBidi"/>
-          <w:sz w:val="32"/>
-          <w:szCs w:val="32"/>
-        </w:rPr>
-        <w:t>yoloapi.yaml</w:t>
-      </w:r>
-      <w:proofErr w:type="spellEnd"/>
-      <w:r>
-        <w:rPr>
-          <w:rFonts w:asciiTheme="majorBidi" w:hAnsiTheme="majorBidi" w:cstheme="majorBidi" w:hint="cs"/>
-          <w:sz w:val="32"/>
-          <w:szCs w:val="32"/>
-          <w:cs/>
-        </w:rPr>
-        <w:t xml:space="preserve"> ในการสั่งงานด้วยคำสั่ง </w:t>
-      </w:r>
-      <w:proofErr w:type="spellStart"/>
+      <w:r>
+        <w:rPr>
+          <w:rFonts w:asciiTheme="majorBidi" w:hAnsiTheme="majorBidi" w:cstheme="majorBidi"/>
+          <w:sz w:val="32"/>
+          <w:szCs w:val="32"/>
+        </w:rPr>
+        <w:t>yoloapi</w:t>
+      </w:r>
       <w:r>
         <w:rPr>
           <w:rFonts w:asciiTheme="majorBidi" w:hAnsiTheme="majorBidi" w:cstheme="majorBidi"/>
@@ -2313,60 +1941,8 @@
           <w:szCs w:val="32"/>
           <w:shd w:val="clear" w:color="auto" w:fill="F8F8F8"/>
         </w:rPr>
-        <w:t>kubectl</w:t>
-      </w:r>
-      <w:proofErr w:type="spellEnd"/>
-      <w:r>
-        <w:rPr>
-          <w:rFonts w:asciiTheme="majorBidi" w:hAnsiTheme="majorBidi" w:cstheme="majorBidi"/>
-          <w:color w:val="222222"/>
-          <w:sz w:val="32"/>
-          <w:szCs w:val="32"/>
-          <w:shd w:val="clear" w:color="auto" w:fill="F8F8F8"/>
-        </w:rPr>
-        <w:t xml:space="preserve"> apply -f</w:t>
-      </w:r>
-      <w:r>
-        <w:rPr>
-          <w:rFonts w:asciiTheme="majorBidi" w:hAnsiTheme="majorBidi" w:cstheme="majorBidi"/>
-          <w:color w:val="222222"/>
-          <w:sz w:val="32"/>
-          <w:szCs w:val="32"/>
-          <w:shd w:val="clear" w:color="auto" w:fill="F8F8F8"/>
-          <w:cs/>
-        </w:rPr>
-        <w:t xml:space="preserve"> </w:t>
-      </w:r>
-      <w:r>
-        <w:rPr>
-          <w:rFonts w:asciiTheme="majorBidi" w:hAnsiTheme="majorBidi" w:cstheme="majorBidi"/>
-          <w:color w:val="222222"/>
-          <w:sz w:val="32"/>
-          <w:szCs w:val="32"/>
-          <w:shd w:val="clear" w:color="auto" w:fill="F8F8F8"/>
-        </w:rPr>
-        <w:t xml:space="preserve"> </w:t>
-      </w:r>
-      <w:proofErr w:type="spellStart"/>
-      <w:r>
-        <w:rPr>
-          <w:rFonts w:asciiTheme="majorBidi" w:hAnsiTheme="majorBidi" w:cstheme="majorBidi"/>
-          <w:sz w:val="32"/>
-          <w:szCs w:val="32"/>
-        </w:rPr>
-        <w:t>yoloapi</w:t>
-      </w:r>
-      <w:r>
-        <w:rPr>
-          <w:rFonts w:asciiTheme="majorBidi" w:hAnsiTheme="majorBidi" w:cstheme="majorBidi"/>
-          <w:color w:val="222222"/>
-          <w:sz w:val="32"/>
-          <w:szCs w:val="32"/>
-          <w:shd w:val="clear" w:color="auto" w:fill="F8F8F8"/>
-        </w:rPr>
         <w:t>.yaml</w:t>
       </w:r>
-      <w:proofErr w:type="spellEnd"/>
     </w:p>
     <w:p>
       <w:pPr>
@@ -2461,93 +2037,73 @@
           <w:sz w:val="32"/>
           <w:szCs w:val="32"/>
         </w:rPr>
+        <w:t xml:space="preserve"> ganapi.yaml</w:t>
+      </w:r>
+      <w:r>
+        <w:rPr>
+          <w:rFonts w:asciiTheme="majorBidi" w:hAnsiTheme="majorBidi" w:cstheme="majorBidi" w:hint="cs"/>
+          <w:sz w:val="32"/>
+          <w:szCs w:val="32"/>
+          <w:cs/>
+        </w:rPr>
+        <w:t xml:space="preserve"> ที่อยู่ในโฟลเดอร์</w:t>
+      </w:r>
+      <w:r>
+        <w:rPr>
+          <w:rFonts w:asciiTheme="majorBidi" w:hAnsiTheme="majorBidi" w:cstheme="majorBidi"/>
+          <w:sz w:val="32"/>
+          <w:szCs w:val="32"/>
+        </w:rPr>
+        <w:t xml:space="preserve"> IPAuTSoNS/webb/ganapi.yaml</w:t>
+      </w:r>
+      <w:r>
+        <w:rPr>
+          <w:rFonts w:asciiTheme="majorBidi" w:hAnsiTheme="majorBidi" w:cstheme="majorBidi" w:hint="cs"/>
+          <w:sz w:val="32"/>
+          <w:szCs w:val="32"/>
+          <w:cs/>
+        </w:rPr>
+        <w:t xml:space="preserve"> ในการสั่งงานด้วยคำสั่ง </w:t>
+      </w:r>
+      <w:r>
+        <w:rPr>
+          <w:rFonts w:asciiTheme="majorBidi" w:hAnsiTheme="majorBidi" w:cstheme="majorBidi"/>
+          <w:color w:val="222222"/>
+          <w:sz w:val="32"/>
+          <w:szCs w:val="32"/>
+          <w:shd w:val="clear" w:color="auto" w:fill="F8F8F8"/>
+        </w:rPr>
+        <w:t>kubectl apply -f</w:t>
+      </w:r>
+      <w:r>
+        <w:rPr>
+          <w:rFonts w:asciiTheme="majorBidi" w:hAnsiTheme="majorBidi" w:cstheme="majorBidi"/>
+          <w:color w:val="222222"/>
+          <w:sz w:val="32"/>
+          <w:szCs w:val="32"/>
+          <w:shd w:val="clear" w:color="auto" w:fill="F8F8F8"/>
+          <w:cs/>
+        </w:rPr>
         <w:t xml:space="preserve"> </w:t>
       </w:r>
-      <w:proofErr w:type="spellStart"/>
-      <w:proofErr w:type="gramStart"/>
-      <w:r>
-        <w:rPr>
-          <w:rFonts w:asciiTheme="majorBidi" w:hAnsiTheme="majorBidi" w:cstheme="majorBidi"/>
-          <w:sz w:val="32"/>
-          <w:szCs w:val="32"/>
-        </w:rPr>
-        <w:t>ganapi.yaml</w:t>
-      </w:r>
-      <w:proofErr w:type="spellEnd"/>
-      <w:proofErr w:type="gramEnd"/>
-      <w:r>
-        <w:rPr>
-          <w:rFonts w:asciiTheme="majorBidi" w:hAnsiTheme="majorBidi" w:cstheme="majorBidi" w:hint="cs"/>
-          <w:sz w:val="32"/>
-          <w:szCs w:val="32"/>
-          <w:cs/>
-        </w:rPr>
-        <w:t xml:space="preserve"> ที่อยู่ในโฟลเดอร์</w:t>
-      </w:r>
-      <w:r>
-        <w:rPr>
-          <w:rFonts w:asciiTheme="majorBidi" w:hAnsiTheme="majorBidi" w:cstheme="majorBidi"/>
-          <w:sz w:val="32"/>
-          <w:szCs w:val="32"/>
+      <w:r>
+        <w:rPr>
+          <w:rFonts w:asciiTheme="majorBidi" w:hAnsiTheme="majorBidi" w:cstheme="majorBidi"/>
+          <w:color w:val="222222"/>
+          <w:sz w:val="32"/>
+          <w:szCs w:val="32"/>
+          <w:shd w:val="clear" w:color="auto" w:fill="F8F8F8"/>
         </w:rPr>
         <w:t xml:space="preserve"> </w:t>
       </w:r>
-      <w:proofErr w:type="spellStart"/>
-      <w:r>
-        <w:rPr>
-          <w:rFonts w:asciiTheme="majorBidi" w:hAnsiTheme="majorBidi" w:cstheme="majorBidi"/>
-          <w:sz w:val="32"/>
-          <w:szCs w:val="32"/>
-        </w:rPr>
-        <w:t>IPAuTSoNS</w:t>
-      </w:r>
-      <w:proofErr w:type="spellEnd"/>
-      <w:r>
-        <w:rPr>
-          <w:rFonts w:asciiTheme="majorBidi" w:hAnsiTheme="majorBidi" w:cstheme="majorBidi"/>
-          <w:sz w:val="32"/>
-          <w:szCs w:val="32"/>
-        </w:rPr>
-        <w:t>/</w:t>
-      </w:r>
-      <w:proofErr w:type="spellStart"/>
-      <w:r>
-        <w:rPr>
-          <w:rFonts w:asciiTheme="majorBidi" w:hAnsiTheme="majorBidi" w:cstheme="majorBidi"/>
-          <w:sz w:val="32"/>
-          <w:szCs w:val="32"/>
-        </w:rPr>
-        <w:t>webb</w:t>
-      </w:r>
-      <w:proofErr w:type="spellEnd"/>
-      <w:r>
-        <w:rPr>
-          <w:rFonts w:asciiTheme="majorBidi" w:hAnsiTheme="majorBidi" w:cstheme="majorBidi"/>
-          <w:sz w:val="32"/>
-          <w:szCs w:val="32"/>
-        </w:rPr>
-        <w:t>/</w:t>
-      </w:r>
-      <w:proofErr w:type="spellStart"/>
-      <w:r>
-        <w:rPr>
-          <w:rFonts w:asciiTheme="majorBidi" w:hAnsiTheme="majorBidi" w:cstheme="majorBidi"/>
-          <w:sz w:val="32"/>
-          <w:szCs w:val="32"/>
-        </w:rPr>
-        <w:t>ganapi.yaml</w:t>
-      </w:r>
-      <w:proofErr w:type="spellEnd"/>
-      <w:r>
-        <w:rPr>
-          <w:rFonts w:asciiTheme="majorBidi" w:hAnsiTheme="majorBidi" w:cstheme="majorBidi" w:hint="cs"/>
-          <w:sz w:val="32"/>
-          <w:szCs w:val="32"/>
-          <w:cs/>
-        </w:rPr>
-        <w:t xml:space="preserve"> ในการสั่งงานด้วยคำสั่ง </w:t>
-      </w:r>
-      <w:proofErr w:type="spellStart"/>
+      <w:r>
+        <w:rPr>
+          <w:rFonts w:asciiTheme="majorBidi" w:hAnsiTheme="majorBidi" w:cstheme="majorBidi"/>
+          <w:sz w:val="32"/>
+          <w:szCs w:val="32"/>
+        </w:rPr>
+        <w:t>ganapi</w:t>
+      </w:r>
       <w:r>
         <w:rPr>
           <w:rFonts w:asciiTheme="majorBidi" w:hAnsiTheme="majorBidi" w:cstheme="majorBidi"/>
@@ -2556,60 +2112,8 @@
           <w:szCs w:val="32"/>
           <w:shd w:val="clear" w:color="auto" w:fill="F8F8F8"/>
         </w:rPr>
-        <w:t>kubectl</w:t>
-      </w:r>
-      <w:proofErr w:type="spellEnd"/>
-      <w:r>
-        <w:rPr>
-          <w:rFonts w:asciiTheme="majorBidi" w:hAnsiTheme="majorBidi" w:cstheme="majorBidi"/>
-          <w:color w:val="222222"/>
-          <w:sz w:val="32"/>
-          <w:szCs w:val="32"/>
-          <w:shd w:val="clear" w:color="auto" w:fill="F8F8F8"/>
-        </w:rPr>
-        <w:t xml:space="preserve"> apply -f</w:t>
-      </w:r>
-      <w:r>
-        <w:rPr>
-          <w:rFonts w:asciiTheme="majorBidi" w:hAnsiTheme="majorBidi" w:cstheme="majorBidi"/>
-          <w:color w:val="222222"/>
-          <w:sz w:val="32"/>
-          <w:szCs w:val="32"/>
-          <w:shd w:val="clear" w:color="auto" w:fill="F8F8F8"/>
-          <w:cs/>
-        </w:rPr>
-        <w:t xml:space="preserve"> </w:t>
-      </w:r>
-      <w:r>
-        <w:rPr>
-          <w:rFonts w:asciiTheme="majorBidi" w:hAnsiTheme="majorBidi" w:cstheme="majorBidi"/>
-          <w:color w:val="222222"/>
-          <w:sz w:val="32"/>
-          <w:szCs w:val="32"/>
-          <w:shd w:val="clear" w:color="auto" w:fill="F8F8F8"/>
-        </w:rPr>
-        <w:t xml:space="preserve"> </w:t>
-      </w:r>
-      <w:proofErr w:type="spellStart"/>
-      <w:r>
-        <w:rPr>
-          <w:rFonts w:asciiTheme="majorBidi" w:hAnsiTheme="majorBidi" w:cstheme="majorBidi"/>
-          <w:sz w:val="32"/>
-          <w:szCs w:val="32"/>
-        </w:rPr>
-        <w:t>ganapi</w:t>
-      </w:r>
-      <w:r>
-        <w:rPr>
-          <w:rFonts w:asciiTheme="majorBidi" w:hAnsiTheme="majorBidi" w:cstheme="majorBidi"/>
-          <w:color w:val="222222"/>
-          <w:sz w:val="32"/>
-          <w:szCs w:val="32"/>
-          <w:shd w:val="clear" w:color="auto" w:fill="F8F8F8"/>
-        </w:rPr>
         <w:t>.yaml</w:t>
       </w:r>
-      <w:proofErr w:type="spellEnd"/>
     </w:p>
     <w:p>
       <w:pPr>
@@ -2729,93 +2233,73 @@
           <w:sz w:val="32"/>
           <w:szCs w:val="32"/>
         </w:rPr>
+        <w:t xml:space="preserve"> zipapi.yaml</w:t>
+      </w:r>
+      <w:r>
+        <w:rPr>
+          <w:rFonts w:asciiTheme="majorBidi" w:hAnsiTheme="majorBidi" w:cstheme="majorBidi" w:hint="cs"/>
+          <w:sz w:val="32"/>
+          <w:szCs w:val="32"/>
+          <w:cs/>
+        </w:rPr>
+        <w:t xml:space="preserve"> ที่อยู่ในโฟลเดอร์</w:t>
+      </w:r>
+      <w:r>
+        <w:rPr>
+          <w:rFonts w:asciiTheme="majorBidi" w:hAnsiTheme="majorBidi" w:cstheme="majorBidi"/>
+          <w:sz w:val="32"/>
+          <w:szCs w:val="32"/>
+        </w:rPr>
+        <w:t xml:space="preserve"> IPAuTSoNS/webb/zipapi.yaml</w:t>
+      </w:r>
+      <w:r>
+        <w:rPr>
+          <w:rFonts w:asciiTheme="majorBidi" w:hAnsiTheme="majorBidi" w:cstheme="majorBidi" w:hint="cs"/>
+          <w:sz w:val="32"/>
+          <w:szCs w:val="32"/>
+          <w:cs/>
+        </w:rPr>
+        <w:t xml:space="preserve"> ในการสั่งงานด้วยคำสั่ง </w:t>
+      </w:r>
+      <w:r>
+        <w:rPr>
+          <w:rFonts w:asciiTheme="majorBidi" w:hAnsiTheme="majorBidi" w:cstheme="majorBidi"/>
+          <w:color w:val="222222"/>
+          <w:sz w:val="32"/>
+          <w:szCs w:val="32"/>
+          <w:shd w:val="clear" w:color="auto" w:fill="F8F8F8"/>
+        </w:rPr>
+        <w:t>kubectl apply -f</w:t>
+      </w:r>
+      <w:r>
+        <w:rPr>
+          <w:rFonts w:asciiTheme="majorBidi" w:hAnsiTheme="majorBidi" w:cstheme="majorBidi"/>
+          <w:color w:val="222222"/>
+          <w:sz w:val="32"/>
+          <w:szCs w:val="32"/>
+          <w:shd w:val="clear" w:color="auto" w:fill="F8F8F8"/>
+          <w:cs/>
+        </w:rPr>
         <w:t xml:space="preserve"> </w:t>
       </w:r>
-      <w:proofErr w:type="spellStart"/>
-      <w:proofErr w:type="gramStart"/>
-      <w:r>
-        <w:rPr>
-          <w:rFonts w:asciiTheme="majorBidi" w:hAnsiTheme="majorBidi" w:cstheme="majorBidi"/>
-          <w:sz w:val="32"/>
-          <w:szCs w:val="32"/>
-        </w:rPr>
-        <w:t>zipapi.yaml</w:t>
-      </w:r>
-      <w:proofErr w:type="spellEnd"/>
-      <w:proofErr w:type="gramEnd"/>
-      <w:r>
-        <w:rPr>
-          <w:rFonts w:asciiTheme="majorBidi" w:hAnsiTheme="majorBidi" w:cstheme="majorBidi" w:hint="cs"/>
-          <w:sz w:val="32"/>
-          <w:szCs w:val="32"/>
-          <w:cs/>
-        </w:rPr>
-        <w:t xml:space="preserve"> ที่อยู่ในโฟลเดอร์</w:t>
-      </w:r>
-      <w:r>
-        <w:rPr>
-          <w:rFonts w:asciiTheme="majorBidi" w:hAnsiTheme="majorBidi" w:cstheme="majorBidi"/>
-          <w:sz w:val="32"/>
-          <w:szCs w:val="32"/>
+      <w:r>
+        <w:rPr>
+          <w:rFonts w:asciiTheme="majorBidi" w:hAnsiTheme="majorBidi" w:cstheme="majorBidi"/>
+          <w:color w:val="222222"/>
+          <w:sz w:val="32"/>
+          <w:szCs w:val="32"/>
+          <w:shd w:val="clear" w:color="auto" w:fill="F8F8F8"/>
         </w:rPr>
         <w:t xml:space="preserve"> </w:t>
       </w:r>
-      <w:proofErr w:type="spellStart"/>
-      <w:r>
-        <w:rPr>
-          <w:rFonts w:asciiTheme="majorBidi" w:hAnsiTheme="majorBidi" w:cstheme="majorBidi"/>
-          <w:sz w:val="32"/>
-          <w:szCs w:val="32"/>
-        </w:rPr>
-        <w:t>IPAuTSoNS</w:t>
-      </w:r>
-      <w:proofErr w:type="spellEnd"/>
-      <w:r>
-        <w:rPr>
-          <w:rFonts w:asciiTheme="majorBidi" w:hAnsiTheme="majorBidi" w:cstheme="majorBidi"/>
-          <w:sz w:val="32"/>
-          <w:szCs w:val="32"/>
-        </w:rPr>
-        <w:t>/</w:t>
-      </w:r>
-      <w:proofErr w:type="spellStart"/>
-      <w:r>
-        <w:rPr>
-          <w:rFonts w:asciiTheme="majorBidi" w:hAnsiTheme="majorBidi" w:cstheme="majorBidi"/>
-          <w:sz w:val="32"/>
-          <w:szCs w:val="32"/>
-        </w:rPr>
-        <w:t>webb</w:t>
-      </w:r>
-      <w:proofErr w:type="spellEnd"/>
-      <w:r>
-        <w:rPr>
-          <w:rFonts w:asciiTheme="majorBidi" w:hAnsiTheme="majorBidi" w:cstheme="majorBidi"/>
-          <w:sz w:val="32"/>
-          <w:szCs w:val="32"/>
-        </w:rPr>
-        <w:t>/</w:t>
-      </w:r>
-      <w:proofErr w:type="spellStart"/>
-      <w:r>
-        <w:rPr>
-          <w:rFonts w:asciiTheme="majorBidi" w:hAnsiTheme="majorBidi" w:cstheme="majorBidi"/>
-          <w:sz w:val="32"/>
-          <w:szCs w:val="32"/>
-        </w:rPr>
-        <w:t>zipapi.yaml</w:t>
-      </w:r>
-      <w:proofErr w:type="spellEnd"/>
-      <w:r>
-        <w:rPr>
-          <w:rFonts w:asciiTheme="majorBidi" w:hAnsiTheme="majorBidi" w:cstheme="majorBidi" w:hint="cs"/>
-          <w:sz w:val="32"/>
-          <w:szCs w:val="32"/>
-          <w:cs/>
-        </w:rPr>
-        <w:t xml:space="preserve"> ในการสั่งงานด้วยคำสั่ง </w:t>
-      </w:r>
-      <w:proofErr w:type="spellStart"/>
+      <w:r>
+        <w:rPr>
+          <w:rFonts w:asciiTheme="majorBidi" w:hAnsiTheme="majorBidi" w:cstheme="majorBidi"/>
+          <w:sz w:val="32"/>
+          <w:szCs w:val="32"/>
+        </w:rPr>
+        <w:t>zipapi</w:t>
+      </w:r>
       <w:r>
         <w:rPr>
           <w:rFonts w:asciiTheme="majorBidi" w:hAnsiTheme="majorBidi" w:cstheme="majorBidi"/>
@@ -2824,60 +2308,8 @@
           <w:szCs w:val="32"/>
           <w:shd w:val="clear" w:color="auto" w:fill="F8F8F8"/>
         </w:rPr>
-        <w:t>kubectl</w:t>
-      </w:r>
-      <w:proofErr w:type="spellEnd"/>
-      <w:r>
-        <w:rPr>
-          <w:rFonts w:asciiTheme="majorBidi" w:hAnsiTheme="majorBidi" w:cstheme="majorBidi"/>
-          <w:color w:val="222222"/>
-          <w:sz w:val="32"/>
-          <w:szCs w:val="32"/>
-          <w:shd w:val="clear" w:color="auto" w:fill="F8F8F8"/>
-        </w:rPr>
-        <w:t xml:space="preserve"> apply -f</w:t>
-      </w:r>
-      <w:r>
-        <w:rPr>
-          <w:rFonts w:asciiTheme="majorBidi" w:hAnsiTheme="majorBidi" w:cstheme="majorBidi"/>
-          <w:color w:val="222222"/>
-          <w:sz w:val="32"/>
-          <w:szCs w:val="32"/>
-          <w:shd w:val="clear" w:color="auto" w:fill="F8F8F8"/>
-          <w:cs/>
-        </w:rPr>
-        <w:t xml:space="preserve"> </w:t>
-      </w:r>
-      <w:r>
-        <w:rPr>
-          <w:rFonts w:asciiTheme="majorBidi" w:hAnsiTheme="majorBidi" w:cstheme="majorBidi"/>
-          <w:color w:val="222222"/>
-          <w:sz w:val="32"/>
-          <w:szCs w:val="32"/>
-          <w:shd w:val="clear" w:color="auto" w:fill="F8F8F8"/>
-        </w:rPr>
-        <w:t xml:space="preserve"> </w:t>
-      </w:r>
-      <w:proofErr w:type="spellStart"/>
-      <w:r>
-        <w:rPr>
-          <w:rFonts w:asciiTheme="majorBidi" w:hAnsiTheme="majorBidi" w:cstheme="majorBidi"/>
-          <w:sz w:val="32"/>
-          <w:szCs w:val="32"/>
-        </w:rPr>
-        <w:t>zipapi</w:t>
-      </w:r>
-      <w:r>
-        <w:rPr>
-          <w:rFonts w:asciiTheme="majorBidi" w:hAnsiTheme="majorBidi" w:cstheme="majorBidi"/>
-          <w:color w:val="222222"/>
-          <w:sz w:val="32"/>
-          <w:szCs w:val="32"/>
-          <w:shd w:val="clear" w:color="auto" w:fill="F8F8F8"/>
-        </w:rPr>
         <w:t>.yaml</w:t>
       </w:r>
-      <w:proofErr w:type="spellEnd"/>
     </w:p>
     <w:p>
       <w:pPr>
@@ -2949,16 +2381,96 @@
         </w:rPr>
         <w:t xml:space="preserve"> </w:t>
       </w:r>
-      <w:proofErr w:type="spellStart"/>
-      <w:r>
-        <w:rPr>
-          <w:rFonts w:asciiTheme="majorBidi" w:hAnsiTheme="majorBidi" w:cstheme="majorBidi"/>
-          <w:sz w:val="32"/>
-          <w:szCs w:val="32"/>
-        </w:rPr>
-        <w:t>BasicAPI</w:t>
-      </w:r>
-      <w:proofErr w:type="spellEnd"/>
+      <w:r>
+        <w:rPr>
+          <w:rFonts w:asciiTheme="majorBidi" w:hAnsiTheme="majorBidi" w:cstheme="majorBidi"/>
+          <w:sz w:val="32"/>
+          <w:szCs w:val="32"/>
+        </w:rPr>
+        <w:t>BasicAPI,</w:t>
+      </w:r>
+      <w:r>
+        <w:rPr>
+          <w:rFonts w:asciiTheme="majorBidi" w:hAnsiTheme="majorBidi" w:cstheme="majorBidi"/>
+          <w:sz w:val="32"/>
+          <w:szCs w:val="32"/>
+        </w:rPr>
+        <w:t xml:space="preserve"> </w:t>
+      </w:r>
+      <w:r>
+        <w:rPr>
+          <w:rFonts w:asciiTheme="majorBidi" w:hAnsiTheme="majorBidi" w:cstheme="majorBidi"/>
+          <w:sz w:val="32"/>
+          <w:szCs w:val="32"/>
+        </w:rPr>
+        <w:t>YoloAPI,</w:t>
+      </w:r>
+      <w:r>
+        <w:rPr>
+          <w:rFonts w:asciiTheme="majorBidi" w:hAnsiTheme="majorBidi" w:cstheme="majorBidi"/>
+          <w:sz w:val="32"/>
+          <w:szCs w:val="32"/>
+        </w:rPr>
+        <w:t xml:space="preserve"> </w:t>
+      </w:r>
+      <w:r>
+        <w:rPr>
+          <w:rFonts w:asciiTheme="majorBidi" w:hAnsiTheme="majorBidi" w:cstheme="majorBidi"/>
+          <w:sz w:val="32"/>
+          <w:szCs w:val="32"/>
+        </w:rPr>
+        <w:t>GANAPI</w:t>
+      </w:r>
+      <w:r>
+        <w:rPr>
+          <w:rFonts w:asciiTheme="majorBidi" w:hAnsiTheme="majorBidi" w:cstheme="majorBidi" w:hint="cs"/>
+          <w:sz w:val="32"/>
+          <w:szCs w:val="32"/>
+          <w:cs/>
+        </w:rPr>
+        <w:t xml:space="preserve"> และ</w:t>
+      </w:r>
+      <w:r>
+        <w:rPr>
+          <w:rFonts w:asciiTheme="majorBidi" w:hAnsiTheme="majorBidi" w:cstheme="majorBidi"/>
+          <w:sz w:val="32"/>
+          <w:szCs w:val="32"/>
+        </w:rPr>
+        <w:t xml:space="preserve"> ZipAPI</w:t>
+      </w:r>
+      <w:r>
+        <w:rPr>
+          <w:rFonts w:asciiTheme="majorBidi" w:hAnsiTheme="majorBidi" w:cstheme="majorBidi"/>
+          <w:sz w:val="32"/>
+          <w:szCs w:val="32"/>
+        </w:rPr>
+        <w:t xml:space="preserve"> </w:t>
+      </w:r>
+      <w:r>
+        <w:rPr>
+          <w:rFonts w:asciiTheme="majorBidi" w:hAnsiTheme="majorBidi" w:cstheme="majorBidi" w:hint="cs"/>
+          <w:sz w:val="32"/>
+          <w:szCs w:val="32"/>
+          <w:cs/>
+        </w:rPr>
+        <w:t>ด้วยคำสั่งในไฟล์</w:t>
+      </w:r>
+      <w:r>
+        <w:rPr>
+          <w:rFonts w:asciiTheme="majorBidi" w:hAnsiTheme="majorBidi" w:cstheme="majorBidi"/>
+          <w:sz w:val="32"/>
+          <w:szCs w:val="32"/>
+        </w:rPr>
+        <w:t xml:space="preserve"> basicapi</w:t>
+      </w:r>
+      <w:r>
+        <w:rPr>
+          <w:rFonts w:asciiTheme="majorBidi" w:hAnsiTheme="majorBidi" w:cstheme="majorBidi"/>
+          <w:sz w:val="32"/>
+          <w:szCs w:val="32"/>
+        </w:rPr>
+        <w:t>-serive.yaml</w:t>
+      </w:r>
       <w:r>
         <w:rPr>
           <w:rFonts w:asciiTheme="majorBidi" w:hAnsiTheme="majorBidi" w:cstheme="majorBidi"/>
@@ -2969,144 +2481,13 @@
       </w:r>
       <w:r>
         <w:rPr>
-          <w:rFonts w:asciiTheme="majorBidi" w:hAnsiTheme="majorBidi" w:cstheme="majorBidi"/>
-          <w:sz w:val="32"/>
-          <w:szCs w:val="32"/>
+          <w:rFonts w:asciiTheme="majorBidi" w:hAnsiTheme="majorBidi" w:cstheme="majorBidi" w:hint="cs"/>
+          <w:sz w:val="32"/>
+          <w:szCs w:val="32"/>
+          <w:cs/>
         </w:rPr>
         <w:t xml:space="preserve"> </w:t>
       </w:r>
-      <w:proofErr w:type="spellStart"/>
-      <w:r>
-        <w:rPr>
-          <w:rFonts w:asciiTheme="majorBidi" w:hAnsiTheme="majorBidi" w:cstheme="majorBidi"/>
-          <w:sz w:val="32"/>
-          <w:szCs w:val="32"/>
-        </w:rPr>
-        <w:t>YoloAPI</w:t>
-      </w:r>
-      <w:proofErr w:type="spellEnd"/>
-      <w:r>
-        <w:rPr>
-          <w:rFonts w:asciiTheme="majorBidi" w:hAnsiTheme="majorBidi" w:cstheme="majorBidi"/>
-          <w:sz w:val="32"/>
-          <w:szCs w:val="32"/>
-        </w:rPr>
-        <w:t>,</w:t>
-      </w:r>
-      <w:r>
-        <w:rPr>
-          <w:rFonts w:asciiTheme="majorBidi" w:hAnsiTheme="majorBidi" w:cstheme="majorBidi"/>
-          <w:sz w:val="32"/>
-          <w:szCs w:val="32"/>
-        </w:rPr>
-        <w:t xml:space="preserve"> </w:t>
-      </w:r>
-      <w:r>
-        <w:rPr>
-          <w:rFonts w:asciiTheme="majorBidi" w:hAnsiTheme="majorBidi" w:cstheme="majorBidi"/>
-          <w:sz w:val="32"/>
-          <w:szCs w:val="32"/>
-        </w:rPr>
-        <w:t>GANAPI</w:t>
-      </w:r>
-      <w:r>
-        <w:rPr>
-          <w:rFonts w:asciiTheme="majorBidi" w:hAnsiTheme="majorBidi" w:cstheme="majorBidi" w:hint="cs"/>
-          <w:sz w:val="32"/>
-          <w:szCs w:val="32"/>
-          <w:cs/>
-        </w:rPr>
-        <w:t xml:space="preserve"> และ</w:t>
-      </w:r>
-      <w:r>
-        <w:rPr>
-          <w:rFonts w:asciiTheme="majorBidi" w:hAnsiTheme="majorBidi" w:cstheme="majorBidi"/>
-          <w:sz w:val="32"/>
-          <w:szCs w:val="32"/>
-        </w:rPr>
-        <w:t xml:space="preserve"> </w:t>
-      </w:r>
-      <w:proofErr w:type="spellStart"/>
-      <w:r>
-        <w:rPr>
-          <w:rFonts w:asciiTheme="majorBidi" w:hAnsiTheme="majorBidi" w:cstheme="majorBidi"/>
-          <w:sz w:val="32"/>
-          <w:szCs w:val="32"/>
-        </w:rPr>
-        <w:t>ZipAPI</w:t>
-      </w:r>
-      <w:proofErr w:type="spellEnd"/>
-      <w:r>
-        <w:rPr>
-          <w:rFonts w:asciiTheme="majorBidi" w:hAnsiTheme="majorBidi" w:cstheme="majorBidi"/>
-          <w:sz w:val="32"/>
-          <w:szCs w:val="32"/>
-        </w:rPr>
-        <w:t xml:space="preserve"> </w:t>
-      </w:r>
-      <w:r>
-        <w:rPr>
-          <w:rFonts w:asciiTheme="majorBidi" w:hAnsiTheme="majorBidi" w:cstheme="majorBidi" w:hint="cs"/>
-          <w:sz w:val="32"/>
-          <w:szCs w:val="32"/>
-          <w:cs/>
-        </w:rPr>
-        <w:t>ด้วยคำสั่งในไฟล์</w:t>
-      </w:r>
-      <w:r>
-        <w:rPr>
-          <w:rFonts w:asciiTheme="majorBidi" w:hAnsiTheme="majorBidi" w:cstheme="majorBidi"/>
-          <w:sz w:val="32"/>
-          <w:szCs w:val="32"/>
-        </w:rPr>
-        <w:t xml:space="preserve"> </w:t>
-      </w:r>
-      <w:proofErr w:type="spellStart"/>
-      <w:r>
-        <w:rPr>
-          <w:rFonts w:asciiTheme="majorBidi" w:hAnsiTheme="majorBidi" w:cstheme="majorBidi"/>
-          <w:sz w:val="32"/>
-          <w:szCs w:val="32"/>
-        </w:rPr>
-        <w:t>basicapi</w:t>
-      </w:r>
-      <w:r>
-        <w:rPr>
-          <w:rFonts w:asciiTheme="majorBidi" w:hAnsiTheme="majorBidi" w:cstheme="majorBidi"/>
-          <w:sz w:val="32"/>
-          <w:szCs w:val="32"/>
-        </w:rPr>
-        <w:t>-</w:t>
-      </w:r>
-      <w:proofErr w:type="gramStart"/>
-      <w:r>
-        <w:rPr>
-          <w:rFonts w:asciiTheme="majorBidi" w:hAnsiTheme="majorBidi" w:cstheme="majorBidi"/>
-          <w:sz w:val="32"/>
-          <w:szCs w:val="32"/>
-        </w:rPr>
-        <w:t>serive.yaml</w:t>
-      </w:r>
-      <w:proofErr w:type="spellEnd"/>
-      <w:proofErr w:type="gramEnd"/>
-      <w:r>
-        <w:rPr>
-          <w:rFonts w:asciiTheme="majorBidi" w:hAnsiTheme="majorBidi" w:cstheme="majorBidi"/>
-          <w:sz w:val="32"/>
-          <w:szCs w:val="32"/>
-        </w:rPr>
-        <w:t>,</w:t>
-      </w:r>
-      <w:r>
-        <w:rPr>
-          <w:rFonts w:asciiTheme="majorBidi" w:hAnsiTheme="majorBidi" w:cstheme="majorBidi" w:hint="cs"/>
-          <w:sz w:val="32"/>
-          <w:szCs w:val="32"/>
-          <w:cs/>
-        </w:rPr>
-        <w:t xml:space="preserve"> </w:t>
-      </w:r>
-      <w:proofErr w:type="spellStart"/>
       <w:r>
         <w:rPr>
           <w:rFonts w:asciiTheme="majorBidi" w:hAnsiTheme="majorBidi" w:cstheme="majorBidi"/>
@@ -3123,32 +2504,13 @@
         </w:rPr>
         <w:t>-service.yaml</w:t>
       </w:r>
-      <w:proofErr w:type="spellEnd"/>
-      <w:r>
-        <w:rPr>
-          <w:rFonts w:asciiTheme="majorBidi" w:hAnsiTheme="majorBidi" w:cstheme="majorBidi"/>
-          <w:sz w:val="32"/>
-          <w:szCs w:val="32"/>
-        </w:rPr>
-        <w:t xml:space="preserve">, </w:t>
-      </w:r>
-      <w:proofErr w:type="spellStart"/>
-      <w:r>
-        <w:rPr>
-          <w:rFonts w:asciiTheme="majorBidi" w:hAnsiTheme="majorBidi" w:cstheme="majorBidi"/>
-          <w:sz w:val="32"/>
-          <w:szCs w:val="32"/>
-        </w:rPr>
-        <w:t>ganapi-service.yaml</w:t>
-      </w:r>
-      <w:proofErr w:type="spellEnd"/>
-      <w:r>
-        <w:rPr>
-          <w:rFonts w:asciiTheme="majorBidi" w:hAnsiTheme="majorBidi" w:cstheme="majorBidi"/>
-          <w:sz w:val="32"/>
-          <w:szCs w:val="32"/>
-        </w:rPr>
-        <w:t xml:space="preserve"> </w:t>
+      <w:r>
+        <w:rPr>
+          <w:rFonts w:asciiTheme="majorBidi" w:hAnsiTheme="majorBidi" w:cstheme="majorBidi"/>
+          <w:sz w:val="32"/>
+          <w:szCs w:val="32"/>
+        </w:rPr>
+        <w:t xml:space="preserve">, ganapi-service.yaml </w:t>
       </w:r>
       <w:r>
         <w:rPr>
@@ -3159,7 +2521,6 @@
         </w:rPr>
         <w:t xml:space="preserve">และ </w:t>
       </w:r>
-      <w:proofErr w:type="spellStart"/>
       <w:r>
         <w:rPr>
           <w:rFonts w:asciiTheme="majorBidi" w:hAnsiTheme="majorBidi" w:cstheme="majorBidi"/>
@@ -3168,7 +2529,6 @@
         </w:rPr>
         <w:t>zipapi-service.yaml</w:t>
       </w:r>
-      <w:proofErr w:type="spellEnd"/>
       <w:r>
         <w:rPr>
           <w:rFonts w:asciiTheme="majorBidi" w:hAnsiTheme="majorBidi" w:cstheme="majorBidi" w:hint="cs"/>
@@ -3194,54 +2554,37 @@
           <w:sz w:val="32"/>
           <w:szCs w:val="32"/>
         </w:rPr>
+        <w:t xml:space="preserve"> IPAuTSoNS/webb/</w:t>
+      </w:r>
+      <w:r>
+        <w:rPr>
+          <w:rFonts w:asciiTheme="majorBidi" w:hAnsiTheme="majorBidi" w:cstheme="majorBidi" w:hint="cs"/>
+          <w:sz w:val="32"/>
+          <w:szCs w:val="32"/>
+          <w:cs/>
+        </w:rPr>
+        <w:t xml:space="preserve"> โดยมีคำสั่งดังนี้ </w:t>
+      </w:r>
+      <w:r>
+        <w:rPr>
+          <w:rFonts w:asciiTheme="majorBidi" w:hAnsiTheme="majorBidi" w:cstheme="majorBidi"/>
+          <w:color w:val="222222"/>
+          <w:sz w:val="32"/>
+          <w:szCs w:val="32"/>
+          <w:shd w:val="clear" w:color="auto" w:fill="F8F8F8"/>
+        </w:rPr>
+        <w:t>kubectl apply -f</w:t>
+      </w:r>
+      <w:r>
+        <w:rPr>
+          <w:rFonts w:asciiTheme="majorBidi" w:hAnsiTheme="majorBidi" w:cstheme="majorBidi"/>
+          <w:color w:val="222222"/>
+          <w:sz w:val="32"/>
+          <w:szCs w:val="32"/>
+          <w:shd w:val="clear" w:color="auto" w:fill="F8F8F8"/>
+        </w:rPr>
         <w:t xml:space="preserve"> </w:t>
       </w:r>
-      <w:proofErr w:type="spellStart"/>
-      <w:r>
-        <w:rPr>
-          <w:rFonts w:asciiTheme="majorBidi" w:hAnsiTheme="majorBidi" w:cstheme="majorBidi"/>
-          <w:sz w:val="32"/>
-          <w:szCs w:val="32"/>
-        </w:rPr>
-        <w:t>IPAuTSoNS</w:t>
-      </w:r>
-      <w:proofErr w:type="spellEnd"/>
-      <w:r>
-        <w:rPr>
-          <w:rFonts w:asciiTheme="majorBidi" w:hAnsiTheme="majorBidi" w:cstheme="majorBidi"/>
-          <w:sz w:val="32"/>
-          <w:szCs w:val="32"/>
-        </w:rPr>
-        <w:t>/</w:t>
-      </w:r>
-      <w:proofErr w:type="spellStart"/>
-      <w:r>
-        <w:rPr>
-          <w:rFonts w:asciiTheme="majorBidi" w:hAnsiTheme="majorBidi" w:cstheme="majorBidi"/>
-          <w:sz w:val="32"/>
-          <w:szCs w:val="32"/>
-        </w:rPr>
-        <w:t>webb</w:t>
-      </w:r>
-      <w:proofErr w:type="spellEnd"/>
-      <w:r>
-        <w:rPr>
-          <w:rFonts w:asciiTheme="majorBidi" w:hAnsiTheme="majorBidi" w:cstheme="majorBidi"/>
-          <w:sz w:val="32"/>
-          <w:szCs w:val="32"/>
-        </w:rPr>
-        <w:t>/</w:t>
-      </w:r>
-      <w:r>
-        <w:rPr>
-          <w:rFonts w:asciiTheme="majorBidi" w:hAnsiTheme="majorBidi" w:cstheme="majorBidi" w:hint="cs"/>
-          <w:sz w:val="32"/>
-          <w:szCs w:val="32"/>
-          <w:cs/>
-        </w:rPr>
-        <w:t xml:space="preserve"> โดยมีคำสั่งดังนี้ </w:t>
-      </w:r>
-      <w:proofErr w:type="spellStart"/>
       <w:r>
         <w:rPr>
           <w:rFonts w:asciiTheme="majorBidi" w:hAnsiTheme="majorBidi" w:cstheme="majorBidi"/>
@@ -3250,9 +2593,8 @@
           <w:szCs w:val="32"/>
           <w:shd w:val="clear" w:color="auto" w:fill="F8F8F8"/>
         </w:rPr>
-        <w:t>kubectl</w:t>
-      </w:r>
-      <w:proofErr w:type="spellEnd"/>
+        <w:t>basicapi-serive.yaml, yoloapi-service.yaml, ganapi-service.yaml</w:t>
+      </w:r>
       <w:r>
         <w:rPr>
           <w:rFonts w:asciiTheme="majorBidi" w:hAnsiTheme="majorBidi" w:cstheme="majorBidi"/>
@@ -3261,7 +2603,7 @@
           <w:szCs w:val="32"/>
           <w:shd w:val="clear" w:color="auto" w:fill="F8F8F8"/>
         </w:rPr>
-        <w:t xml:space="preserve"> apply -f</w:t>
+        <w:t xml:space="preserve"> </w:t>
       </w:r>
       <w:r>
         <w:rPr>
@@ -3271,86 +2613,8 @@
           <w:szCs w:val="32"/>
           <w:shd w:val="clear" w:color="auto" w:fill="F8F8F8"/>
         </w:rPr>
-        <w:t xml:space="preserve"> </w:t>
-      </w:r>
-      <w:proofErr w:type="spellStart"/>
-      <w:r>
-        <w:rPr>
-          <w:rFonts w:asciiTheme="majorBidi" w:hAnsiTheme="majorBidi" w:cstheme="majorBidi"/>
-          <w:color w:val="222222"/>
-          <w:sz w:val="32"/>
-          <w:szCs w:val="32"/>
-          <w:shd w:val="clear" w:color="auto" w:fill="F8F8F8"/>
-        </w:rPr>
-        <w:t>basicapi-serive.yaml</w:t>
-      </w:r>
-      <w:proofErr w:type="spellEnd"/>
-      <w:r>
-        <w:rPr>
-          <w:rFonts w:asciiTheme="majorBidi" w:hAnsiTheme="majorBidi" w:cstheme="majorBidi"/>
-          <w:color w:val="222222"/>
-          <w:sz w:val="32"/>
-          <w:szCs w:val="32"/>
-          <w:shd w:val="clear" w:color="auto" w:fill="F8F8F8"/>
-        </w:rPr>
-        <w:t xml:space="preserve">, </w:t>
-      </w:r>
-      <w:proofErr w:type="spellStart"/>
-      <w:r>
-        <w:rPr>
-          <w:rFonts w:asciiTheme="majorBidi" w:hAnsiTheme="majorBidi" w:cstheme="majorBidi"/>
-          <w:color w:val="222222"/>
-          <w:sz w:val="32"/>
-          <w:szCs w:val="32"/>
-          <w:shd w:val="clear" w:color="auto" w:fill="F8F8F8"/>
-        </w:rPr>
-        <w:t>yoloapi-service.yaml</w:t>
-      </w:r>
-      <w:proofErr w:type="spellEnd"/>
-      <w:r>
-        <w:rPr>
-          <w:rFonts w:asciiTheme="majorBidi" w:hAnsiTheme="majorBidi" w:cstheme="majorBidi"/>
-          <w:color w:val="222222"/>
-          <w:sz w:val="32"/>
-          <w:szCs w:val="32"/>
-          <w:shd w:val="clear" w:color="auto" w:fill="F8F8F8"/>
-        </w:rPr>
-        <w:t xml:space="preserve">, </w:t>
-      </w:r>
-      <w:proofErr w:type="spellStart"/>
-      <w:r>
-        <w:rPr>
-          <w:rFonts w:asciiTheme="majorBidi" w:hAnsiTheme="majorBidi" w:cstheme="majorBidi"/>
-          <w:color w:val="222222"/>
-          <w:sz w:val="32"/>
-          <w:szCs w:val="32"/>
-          <w:shd w:val="clear" w:color="auto" w:fill="F8F8F8"/>
-        </w:rPr>
-        <w:t>ganapi-service.yaml</w:t>
-      </w:r>
-      <w:proofErr w:type="spellEnd"/>
-      <w:r>
-        <w:rPr>
-          <w:rFonts w:asciiTheme="majorBidi" w:hAnsiTheme="majorBidi" w:cstheme="majorBidi"/>
-          <w:color w:val="222222"/>
-          <w:sz w:val="32"/>
-          <w:szCs w:val="32"/>
-          <w:shd w:val="clear" w:color="auto" w:fill="F8F8F8"/>
-        </w:rPr>
-        <w:t xml:space="preserve"> </w:t>
-      </w:r>
-      <w:proofErr w:type="spellStart"/>
-      <w:r>
-        <w:rPr>
-          <w:rFonts w:asciiTheme="majorBidi" w:hAnsiTheme="majorBidi" w:cstheme="majorBidi"/>
-          <w:color w:val="222222"/>
-          <w:sz w:val="32"/>
-          <w:szCs w:val="32"/>
-          <w:shd w:val="clear" w:color="auto" w:fill="F8F8F8"/>
-        </w:rPr>
         <w:t>zipapi-service.yaml</w:t>
       </w:r>
-      <w:proofErr w:type="spellEnd"/>
     </w:p>
     <w:p>
       <w:pPr>
@@ -3420,7 +2684,6 @@
         </w:rPr>
         <w:t xml:space="preserve"> </w:t>
       </w:r>
-      <w:proofErr w:type="spellStart"/>
       <w:r>
         <w:rPr>
           <w:rFonts w:asciiTheme="majorBidi" w:hAnsiTheme="majorBidi" w:cstheme="majorBidi"/>
@@ -3429,7 +2692,6 @@
         </w:rPr>
         <w:t>BasicAPI</w:t>
       </w:r>
-      <w:proofErr w:type="spellEnd"/>
       <w:r>
         <w:rPr>
           <w:rFonts w:asciiTheme="majorBidi" w:hAnsiTheme="majorBidi" w:cstheme="majorBidi" w:hint="cs"/>
@@ -3596,7 +2858,6 @@
         </w:rPr>
         <w:t xml:space="preserve"> </w:t>
       </w:r>
-      <w:proofErr w:type="spellStart"/>
       <w:r>
         <w:rPr>
           <w:rFonts w:asciiTheme="majorBidi" w:hAnsiTheme="majorBidi" w:cstheme="majorBidi"/>
@@ -3605,7 +2866,6 @@
         </w:rPr>
         <w:t>YoloAPI</w:t>
       </w:r>
-      <w:proofErr w:type="spellEnd"/>
       <w:r>
         <w:rPr>
           <w:rFonts w:asciiTheme="majorBidi" w:hAnsiTheme="majorBidi" w:cstheme="majorBidi" w:hint="cs"/>
@@ -3921,7 +3181,6 @@
         </w:rPr>
         <w:t xml:space="preserve"> </w:t>
       </w:r>
-      <w:proofErr w:type="spellStart"/>
       <w:r>
         <w:rPr>
           <w:rFonts w:asciiTheme="majorBidi" w:hAnsiTheme="majorBidi" w:cstheme="majorBidi"/>
@@ -3930,7 +3189,6 @@
         </w:rPr>
         <w:t>ZipAPI</w:t>
       </w:r>
-      <w:proofErr w:type="spellEnd"/>
       <w:r>
         <w:rPr>
           <w:rFonts w:asciiTheme="majorBidi" w:hAnsiTheme="majorBidi" w:cstheme="majorBidi"/>
@@ -4019,6 +3277,92 @@
           <w:cs/>
         </w:rPr>
         <w:t>ภาพ</w:t>
+      </w:r>
+    </w:p>
+    <w:p>
+      <w:pPr>
+        <w:pStyle w:val="ListParagraph"/>
+        <w:ind w:left="426"/>
+        <w:rPr>
+          <w:rFonts w:asciiTheme="majorBidi" w:hAnsiTheme="majorBidi" w:cstheme="majorBidi" w:hint="cs"/>
+          <w:b/>
+          <w:bCs/>
+          <w:sz w:val="32"/>
+          <w:szCs w:val="32"/>
+        </w:rPr>
+      </w:pPr>
+      <w:r>
+        <w:rPr>
+          <w:rFonts w:asciiTheme="majorBidi" w:hAnsiTheme="majorBidi" w:cstheme="majorBidi" w:hint="cs"/>
+          <w:b/>
+          <w:bCs/>
+          <w:sz w:val="32"/>
+          <w:szCs w:val="32"/>
+          <w:cs/>
+        </w:rPr>
+        <w:t>3.</w:t>
+      </w:r>
+      <w:r>
+        <w:rPr>
+          <w:rFonts w:asciiTheme="majorBidi" w:hAnsiTheme="majorBidi" w:cstheme="majorBidi"/>
+          <w:b/>
+          <w:bCs/>
+          <w:sz w:val="32"/>
+          <w:szCs w:val="32"/>
+        </w:rPr>
+        <w:t>3</w:t>
+      </w:r>
+      <w:r>
+        <w:rPr>
+          <w:rFonts w:asciiTheme="majorBidi" w:hAnsiTheme="majorBidi" w:cstheme="majorBidi" w:hint="cs"/>
+          <w:b/>
+          <w:bCs/>
+          <w:sz w:val="32"/>
+          <w:szCs w:val="32"/>
+          <w:cs/>
+        </w:rPr>
+        <w:t xml:space="preserve"> การติดตั้งส่วนของ</w:t>
+      </w:r>
+      <w:r>
+        <w:rPr>
+          <w:rFonts w:asciiTheme="majorBidi" w:hAnsiTheme="majorBidi" w:cstheme="majorBidi"/>
+          <w:b/>
+          <w:bCs/>
+          <w:sz w:val="32"/>
+          <w:szCs w:val="32"/>
+        </w:rPr>
+        <w:t xml:space="preserve"> </w:t>
+      </w:r>
+      <w:r>
+        <w:rPr>
+          <w:rFonts w:asciiTheme="majorBidi" w:hAnsiTheme="majorBidi" w:cstheme="majorBidi"/>
+          <w:b/>
+          <w:bCs/>
+          <w:sz w:val="32"/>
+          <w:szCs w:val="32"/>
+        </w:rPr>
+        <w:t>Persistents Volume</w:t>
+      </w:r>
+      <w:r>
+        <w:rPr>
+          <w:rFonts w:asciiTheme="majorBidi" w:hAnsiTheme="majorBidi" w:cstheme="majorBidi" w:hint="cs"/>
+          <w:b/>
+          <w:bCs/>
+          <w:sz w:val="32"/>
+          <w:szCs w:val="32"/>
+          <w:cs/>
+        </w:rPr>
+        <w:t xml:space="preserve"> บน </w:t>
+      </w:r>
+      <w:r>
+        <w:rPr>
+          <w:rFonts w:asciiTheme="majorBidi" w:hAnsiTheme="majorBidi" w:cstheme="majorBidi"/>
+          <w:b/>
+          <w:bCs/>
+          <w:sz w:val="32"/>
+          <w:szCs w:val="32"/>
+        </w:rPr>
+        <w:t>Kubernetes</w:t>
       </w:r>
     </w:p>
     <w:p>

</xml_diff>